<commit_message>
Update documentation and customize.py
</commit_message>
<xml_diff>
--- a/fn_cloud_foundry/doc/Resilient Cloud Foundry Integration Guide.docx
+++ b/fn_cloud_foundry/doc/Resilient Cloud Foundry Integration Guide.docx
@@ -286,7 +286,7 @@
           <w:iCs w:val="0"/>
           <w:color w:val="auto"/>
         </w:rPr>
-        <w:t xml:space="preserve"> function interfaces with Cloud Foundry platform to allow user to manage deployed applications, their instances, and deploy new applications. Managing the applications includes starting/stopping, updating, restaging, deleting, and getting various types of information about it. </w:t>
+        <w:t xml:space="preserve"> function interfaces with Cloud Foundry platform to allow </w:t>
       </w:r>
       <w:r>
         <w:rPr>
@@ -295,7 +295,7 @@
           <w:iCs w:val="0"/>
           <w:color w:val="auto"/>
         </w:rPr>
-        <w:t xml:space="preserve">This package implements these actions in </w:t>
+        <w:t xml:space="preserve">the </w:t>
       </w:r>
       <w:r>
         <w:rPr>
@@ -304,7 +304,7 @@
           <w:iCs w:val="0"/>
           <w:color w:val="auto"/>
         </w:rPr>
-        <w:t xml:space="preserve">3 functions </w:t>
+        <w:t xml:space="preserve">user to manage deployed applications, their instances, and deploy new applications. Managing the applications includes starting/stopping, updating, restaging, deleting, and getting various types of information about </w:t>
       </w:r>
       <w:r>
         <w:rPr>
@@ -313,19 +313,17 @@
           <w:iCs w:val="0"/>
           <w:color w:val="auto"/>
         </w:rPr>
-        <w:t>and 3 example workflows and 3 example rules.</w:t>
-      </w:r>
-    </w:p>
-    <w:p>
-      <w:pPr>
-        <w:pStyle w:val="BodyText"/>
+        <w:t>it</w:t>
+      </w:r>
+      <w:r>
         <w:rPr>
           <w:rStyle w:val="IntenseEmphasis"/>
           <w:i w:val="0"/>
           <w:iCs w:val="0"/>
           <w:color w:val="auto"/>
         </w:rPr>
-      </w:pPr>
+        <w:t xml:space="preserve">. </w:t>
+      </w:r>
       <w:r>
         <w:rPr>
           <w:rStyle w:val="IntenseEmphasis"/>
@@ -333,7 +331,7 @@
           <w:iCs w:val="0"/>
           <w:color w:val="auto"/>
         </w:rPr>
-        <w:t xml:space="preserve">This package is </w:t>
+        <w:t xml:space="preserve">This package implements these actions in </w:t>
       </w:r>
       <w:r>
         <w:rPr>
@@ -342,7 +340,7 @@
           <w:iCs w:val="0"/>
           <w:color w:val="auto"/>
         </w:rPr>
-        <w:t xml:space="preserve">a wrapper around Cloud Foundry’s API with possibilities to be adjusted for different platform providers. On the moment of release the latest stable version is: </w:t>
+        <w:t>3 functions</w:t>
       </w:r>
       <w:r>
         <w:rPr>
@@ -351,7 +349,122 @@
           <w:iCs w:val="0"/>
           <w:color w:val="auto"/>
         </w:rPr>
+        <w:t xml:space="preserve">, </w:t>
+      </w:r>
+      <w:r>
+        <w:rPr>
+          <w:rStyle w:val="IntenseEmphasis"/>
+          <w:i w:val="0"/>
+          <w:iCs w:val="0"/>
+          <w:color w:val="auto"/>
+        </w:rPr>
+        <w:t>3 example workflows and 3 example rules.</w:t>
+      </w:r>
+    </w:p>
+    <w:p>
+      <w:pPr>
+        <w:pStyle w:val="BodyText"/>
+        <w:rPr>
+          <w:rStyle w:val="IntenseEmphasis"/>
+          <w:i w:val="0"/>
+          <w:iCs w:val="0"/>
+          <w:color w:val="auto"/>
+        </w:rPr>
+      </w:pPr>
+      <w:r>
+        <w:rPr>
+          <w:rStyle w:val="IntenseEmphasis"/>
+          <w:i w:val="0"/>
+          <w:iCs w:val="0"/>
+          <w:color w:val="auto"/>
+        </w:rPr>
+        <w:t xml:space="preserve">This package is </w:t>
+      </w:r>
+      <w:r>
+        <w:rPr>
+          <w:rStyle w:val="IntenseEmphasis"/>
+          <w:i w:val="0"/>
+          <w:iCs w:val="0"/>
+          <w:color w:val="auto"/>
+        </w:rPr>
+        <w:t>a wrapper around Cloud Foundry’s API with possibilities to be adjusted for different platform providers. On the</w:t>
+      </w:r>
+      <w:r>
+        <w:rPr>
+          <w:rStyle w:val="IntenseEmphasis"/>
+          <w:i w:val="0"/>
+          <w:iCs w:val="0"/>
+          <w:color w:val="auto"/>
+        </w:rPr>
+        <w:t xml:space="preserve"> time </w:t>
+      </w:r>
+      <w:r>
+        <w:rPr>
+          <w:rStyle w:val="IntenseEmphasis"/>
+          <w:i w:val="0"/>
+          <w:iCs w:val="0"/>
+          <w:color w:val="auto"/>
+        </w:rPr>
+        <w:t xml:space="preserve">of release the latest stable version is: </w:t>
+      </w:r>
+      <w:r>
+        <w:rPr>
+          <w:rStyle w:val="IntenseEmphasis"/>
+          <w:i w:val="0"/>
+          <w:iCs w:val="0"/>
+          <w:color w:val="auto"/>
+        </w:rPr>
+        <w:fldChar w:fldCharType="begin"/>
+      </w:r>
+      <w:r>
+        <w:rPr>
+          <w:rStyle w:val="IntenseEmphasis"/>
+          <w:i w:val="0"/>
+          <w:iCs w:val="0"/>
+          <w:color w:val="auto"/>
+        </w:rPr>
+        <w:instrText xml:space="preserve"> HYPERLINK "https://apidocs.cloudfoundry.org/3.1.0/" </w:instrText>
+      </w:r>
+      <w:r>
+        <w:rPr>
+          <w:rStyle w:val="IntenseEmphasis"/>
+          <w:i w:val="0"/>
+          <w:iCs w:val="0"/>
+          <w:color w:val="auto"/>
+        </w:rPr>
+      </w:r>
+      <w:r>
+        <w:rPr>
+          <w:rStyle w:val="IntenseEmphasis"/>
+          <w:i w:val="0"/>
+          <w:iCs w:val="0"/>
+          <w:color w:val="auto"/>
+        </w:rPr>
+        <w:fldChar w:fldCharType="separate"/>
+      </w:r>
+      <w:r>
+        <w:rPr>
+          <w:rStyle w:val="Hyperlink"/>
+        </w:rPr>
         <w:t>https://apidocs.cloudfoundry.org/3.1.0/</w:t>
+      </w:r>
+      <w:r>
+        <w:rPr>
+          <w:rStyle w:val="IntenseEmphasis"/>
+          <w:i w:val="0"/>
+          <w:iCs w:val="0"/>
+          <w:color w:val="auto"/>
+        </w:rPr>
+        <w:fldChar w:fldCharType="end"/>
+      </w:r>
+      <w:r>
+        <w:rPr>
+          <w:rStyle w:val="IntenseEmphasis"/>
+          <w:i w:val="0"/>
+          <w:iCs w:val="0"/>
+          <w:color w:val="auto"/>
+        </w:rPr>
+        <w:t xml:space="preserve">. </w:t>
       </w:r>
     </w:p>
     <w:p>
@@ -1001,7 +1114,10 @@
       </w:r>
       <w:proofErr w:type="spellEnd"/>
       <w:r>
-        <w:t xml:space="preserve">=xxx </w:t>
+        <w:t>=</w:t>
+      </w:r>
+      <w:r>
+        <w:t>https://api.ng.bluemix.net/</w:t>
       </w:r>
     </w:p>
     <w:p>
@@ -1049,7 +1165,7 @@
       </w:r>
       <w:proofErr w:type="spellEnd"/>
       <w:r>
-        <w:t>=xxx</w:t>
+        <w:t>=</w:t>
       </w:r>
     </w:p>
     <w:p>
@@ -1057,13 +1173,16 @@
         <w:pStyle w:val="Code0"/>
         <w:ind w:left="720"/>
       </w:pPr>
+      <w:r>
+        <w:t xml:space="preserve">#Enter username and password if needed for access to </w:t>
+      </w:r>
       <w:proofErr w:type="spellStart"/>
       <w:r>
-        <w:t>cf_api_username</w:t>
+        <w:t>DockerHub</w:t>
       </w:r>
       <w:proofErr w:type="spellEnd"/>
       <w:r>
-        <w:t>=xxx</w:t>
+        <w:t xml:space="preserve"> for Create Application function</w:t>
       </w:r>
     </w:p>
     <w:p>
@@ -1073,11 +1192,25 @@
       </w:pPr>
       <w:proofErr w:type="spellStart"/>
       <w:r>
+        <w:t>cf_api_username</w:t>
+      </w:r>
+      <w:proofErr w:type="spellEnd"/>
+      <w:r>
+        <w:t>=</w:t>
+      </w:r>
+    </w:p>
+    <w:p>
+      <w:pPr>
+        <w:pStyle w:val="Code0"/>
+        <w:ind w:left="720"/>
+      </w:pPr>
+      <w:proofErr w:type="spellStart"/>
+      <w:r>
         <w:t>cf_api_password</w:t>
       </w:r>
       <w:proofErr w:type="spellEnd"/>
       <w:r>
-        <w:t>=xxx</w:t>
+        <w:t>=</w:t>
       </w:r>
     </w:p>
     <w:p>
@@ -2049,7 +2182,13 @@
         <w:t xml:space="preserve">to </w:t>
       </w:r>
       <w:r>
-        <w:t xml:space="preserve">show how to use the functions. You can edit and modify </w:t>
+        <w:t>show how to use the functions</w:t>
+      </w:r>
+      <w:r>
+        <w:t xml:space="preserve"> and 3 rules to invoke the workflows</w:t>
+      </w:r>
+      <w:r>
+        <w:t xml:space="preserve">. You can edit and modify </w:t>
       </w:r>
       <w:r>
         <w:t xml:space="preserve">the </w:t>
@@ -2139,12 +2278,27 @@
       <w:pPr>
         <w:pStyle w:val="Heading20"/>
       </w:pPr>
+      <w:r>
+        <w:t>Function</w:t>
+      </w:r>
+      <w:r>
+        <w:rPr>
+          <w:color w:val="4F81BD" w:themeColor="accent1"/>
+        </w:rPr>
+        <w:t xml:space="preserve"> </w:t>
+      </w:r>
       <w:proofErr w:type="spellStart"/>
       <w:r>
         <w:rPr>
           <w:color w:val="4F81BD" w:themeColor="accent1"/>
         </w:rPr>
-        <w:t>fn_cloud_foundry_manage_applications</w:t>
+        <w:t>fn</w:t>
+      </w:r>
+      <w:r>
+        <w:rPr>
+          <w:color w:val="4F81BD" w:themeColor="accent1"/>
+        </w:rPr>
+        <w:t>_cloud_foundry_manage_applications</w:t>
       </w:r>
       <w:proofErr w:type="spellEnd"/>
       <w:r>
@@ -2316,6 +2470,20 @@
       <w:r>
         <w:t xml:space="preserve"> – here for the purposes of allowing the actions to be added and extended in the future. Accepts valid JSON, which will be passed to the method executing chosen actions. </w:t>
       </w:r>
+      <w:r>
+        <w:t xml:space="preserve">See the </w:t>
+      </w:r>
+      <w:r>
+        <w:t xml:space="preserve">Cloud Foundry API documentation for possible JSON parameters. </w:t>
+      </w:r>
+      <w:hyperlink r:id="rId12" w:history="1">
+        <w:r>
+          <w:rPr>
+            <w:rStyle w:val="Hyperlink"/>
+          </w:rPr>
+          <w:t>https://apidocs.cloudfoundry.org/</w:t>
+        </w:r>
+      </w:hyperlink>
     </w:p>
     <w:p>
       <w:pPr>
@@ -2347,7 +2515,13 @@
         </w:rPr>
       </w:pPr>
       <w:r>
-        <w:t xml:space="preserve">Listed below, is the format of the results that the function produces. </w:t>
+        <w:t xml:space="preserve">Listed below, is the format of the results </w:t>
+      </w:r>
+      <w:r>
+        <w:t>of the</w:t>
+      </w:r>
+      <w:r>
+        <w:t xml:space="preserve"> function. </w:t>
       </w:r>
       <w:r>
         <w:t xml:space="preserve">The results indicate </w:t>
@@ -2654,11 +2828,6 @@
     </w:p>
     <w:p>
       <w:pPr>
-        <w:pStyle w:val="BodyText"/>
-      </w:pPr>
-    </w:p>
-    <w:p>
-      <w:pPr>
         <w:pStyle w:val="Heading20"/>
       </w:pPr>
       <w:r>
@@ -2716,11 +2885,14 @@
         <w:pStyle w:val="BodyText"/>
       </w:pPr>
       <w:r>
+        <w:rPr>
+          <w:noProof/>
+        </w:rPr>
         <w:drawing>
-          <wp:inline distT="0" distB="0" distL="0" distR="0" wp14:anchorId="220C939D" wp14:editId="2A4A2761">
-            <wp:extent cx="5054600" cy="4038600"/>
-            <wp:effectExtent l="50800" t="12700" r="50800" b="88900"/>
-            <wp:docPr id="15" name="Picture 15"/>
+          <wp:inline distT="0" distB="0" distL="0" distR="0" wp14:anchorId="0A385E8C" wp14:editId="4DF5FDDC">
+            <wp:extent cx="5486400" cy="4716145"/>
+            <wp:effectExtent l="50800" t="12700" r="50800" b="84455"/>
+            <wp:docPr id="33" name="Picture 33"/>
             <wp:cNvGraphicFramePr>
               <a:graphicFrameLocks xmlns:a="http://schemas.openxmlformats.org/drawingml/2006/main" noChangeAspect="1"/>
             </wp:cNvGraphicFramePr>
@@ -2728,11 +2900,11 @@
               <a:graphicData uri="http://schemas.openxmlformats.org/drawingml/2006/picture">
                 <pic:pic xmlns:pic="http://schemas.openxmlformats.org/drawingml/2006/picture">
                   <pic:nvPicPr>
-                    <pic:cNvPr id="15" name="Screen Shot 2018-11-08 at 1.23.45 PM.png"/>
+                    <pic:cNvPr id="33" name="Screen Shot 2018-11-11 at 11.04.14 AM.png"/>
                     <pic:cNvPicPr/>
                   </pic:nvPicPr>
                   <pic:blipFill>
-                    <a:blip r:embed="rId12"/>
+                    <a:blip r:embed="rId13"/>
                     <a:stretch>
                       <a:fillRect/>
                     </a:stretch>
@@ -2740,7 +2912,7 @@
                   <pic:spPr>
                     <a:xfrm>
                       <a:off x="0" y="0"/>
-                      <a:ext cx="5054600" cy="4038600"/>
+                      <a:ext cx="5486400" cy="4716145"/>
                     </a:xfrm>
                     <a:prstGeom prst="rect">
                       <a:avLst/>
@@ -2773,7 +2945,13 @@
         <w:t xml:space="preserve">The </w:t>
       </w:r>
       <w:r>
-        <w:t xml:space="preserve">Cloud Foundry: Stop Application workflow processor script below gets the </w:t>
+        <w:t xml:space="preserve">Cloud Foundry: Stop Application workflow </w:t>
+      </w:r>
+      <w:r>
+        <w:t>pre-</w:t>
+      </w:r>
+      <w:r>
+        <w:t xml:space="preserve">processor script below gets the </w:t>
       </w:r>
       <w:r>
         <w:t xml:space="preserve">deployed </w:t>
@@ -2801,14 +2979,19 @@
       <w:pPr>
         <w:pStyle w:val="BodyText"/>
       </w:pPr>
+    </w:p>
+    <w:p>
+      <w:pPr>
+        <w:pStyle w:val="BodyText"/>
+      </w:pPr>
       <w:r>
         <w:rPr>
           <w:noProof/>
         </w:rPr>
         <w:drawing>
-          <wp:inline distT="0" distB="0" distL="0" distR="0" wp14:anchorId="23F70324" wp14:editId="56402EF4">
+          <wp:inline distT="0" distB="0" distL="0" distR="0" wp14:anchorId="23F70324" wp14:editId="5EB8A5E1">
             <wp:extent cx="4406900" cy="1079500"/>
-            <wp:effectExtent l="0" t="0" r="0" b="0"/>
+            <wp:effectExtent l="50800" t="12700" r="50800" b="88900"/>
             <wp:docPr id="18" name="Picture 18"/>
             <wp:cNvGraphicFramePr>
               <a:graphicFrameLocks xmlns:a="http://schemas.openxmlformats.org/drawingml/2006/main" noChangeAspect="1"/>
@@ -2821,7 +3004,7 @@
                     <pic:cNvPicPr/>
                   </pic:nvPicPr>
                   <pic:blipFill>
-                    <a:blip r:embed="rId13"/>
+                    <a:blip r:embed="rId14"/>
                     <a:stretch>
                       <a:fillRect/>
                     </a:stretch>
@@ -2834,6 +3017,13 @@
                     <a:prstGeom prst="rect">
                       <a:avLst/>
                     </a:prstGeom>
+                    <a:effectLst>
+                      <a:outerShdw blurRad="50800" dist="38100" dir="5400000" algn="t" rotWithShape="0">
+                        <a:prstClr val="black">
+                          <a:alpha val="40000"/>
+                        </a:prstClr>
+                      </a:outerShdw>
+                    </a:effectLst>
                   </pic:spPr>
                 </pic:pic>
               </a:graphicData>
@@ -2846,41 +3036,24 @@
       <w:pPr>
         <w:pStyle w:val="BodyText"/>
       </w:pPr>
-    </w:p>
-    <w:p>
-      <w:pPr>
-        <w:pStyle w:val="BodyText"/>
-      </w:pPr>
-    </w:p>
-    <w:p>
-      <w:pPr>
-        <w:pStyle w:val="BodyText"/>
-      </w:pPr>
-    </w:p>
-    <w:p>
-      <w:pPr>
-        <w:pStyle w:val="BodyText"/>
-      </w:pPr>
-    </w:p>
-    <w:p>
-      <w:pPr>
-        <w:pStyle w:val="BodyText"/>
-      </w:pPr>
-    </w:p>
-    <w:p>
-      <w:pPr>
-        <w:pStyle w:val="BodyText"/>
-      </w:pPr>
-    </w:p>
-    <w:p>
-      <w:pPr>
-        <w:pStyle w:val="BodyText"/>
-      </w:pPr>
-      <w:r>
-        <w:t>The Cloud Foundry: Stop Application workflow post-processor script below sets the artifact description to indicate the result of the workflow</w:t>
-      </w:r>
-      <w:r>
-        <w:t>: whether the application was stopped or not</w:t>
+      <w:r>
+        <w:lastRenderedPageBreak/>
+        <w:t>The Cloud Foundry: Stop Application workflow post-processor script below</w:t>
+      </w:r>
+      <w:r>
+        <w:t xml:space="preserve"> loops through the applications and</w:t>
+      </w:r>
+      <w:r>
+        <w:t xml:space="preserve"> sets the artifact description to indicate the result of the workflow</w:t>
+      </w:r>
+      <w:r>
+        <w:t xml:space="preserve">: whether the application was </w:t>
+      </w:r>
+      <w:r>
+        <w:t xml:space="preserve">successfully </w:t>
+      </w:r>
+      <w:r>
+        <w:t>stopped or not</w:t>
       </w:r>
       <w:r>
         <w:t>.</w:t>
@@ -2890,14 +3063,19 @@
       <w:pPr>
         <w:pStyle w:val="BodyText"/>
       </w:pPr>
+    </w:p>
+    <w:p>
+      <w:pPr>
+        <w:pStyle w:val="BodyText"/>
+      </w:pPr>
       <w:r>
         <w:rPr>
           <w:noProof/>
         </w:rPr>
         <w:drawing>
-          <wp:inline distT="0" distB="0" distL="0" distR="0" wp14:anchorId="6566335C" wp14:editId="1CCD36DA">
+          <wp:inline distT="0" distB="0" distL="0" distR="0" wp14:anchorId="6566335C" wp14:editId="3177ECC4">
             <wp:extent cx="4432300" cy="1346200"/>
-            <wp:effectExtent l="0" t="0" r="0" b="0"/>
+            <wp:effectExtent l="50800" t="12700" r="50800" b="88900"/>
             <wp:docPr id="17" name="Picture 17"/>
             <wp:cNvGraphicFramePr>
               <a:graphicFrameLocks xmlns:a="http://schemas.openxmlformats.org/drawingml/2006/main" noChangeAspect="1"/>
@@ -2910,7 +3088,7 @@
                     <pic:cNvPicPr/>
                   </pic:nvPicPr>
                   <pic:blipFill>
-                    <a:blip r:embed="rId14"/>
+                    <a:blip r:embed="rId15"/>
                     <a:stretch>
                       <a:fillRect/>
                     </a:stretch>
@@ -2923,6 +3101,13 @@
                     <a:prstGeom prst="rect">
                       <a:avLst/>
                     </a:prstGeom>
+                    <a:effectLst>
+                      <a:outerShdw blurRad="50800" dist="38100" dir="5400000" algn="t" rotWithShape="0">
+                        <a:prstClr val="black">
+                          <a:alpha val="40000"/>
+                        </a:prstClr>
+                      </a:outerShdw>
+                    </a:effectLst>
                   </pic:spPr>
                 </pic:pic>
               </a:graphicData>
@@ -2954,7 +3139,7 @@
         <w:pStyle w:val="BodyText"/>
       </w:pPr>
       <w:r>
-        <w:t xml:space="preserve">The following screen shot shows the example: Cloud Foundry Stop rule menu item which will appear in the </w:t>
+        <w:t xml:space="preserve">The following screen shot shows the example Cloud Foundry Stop rule menu item which will appear in the </w:t>
       </w:r>
       <w:r>
         <w:t>A</w:t>
@@ -3000,11 +3185,6 @@
       <w:r>
         <w:t xml:space="preserve">  Modify or create your own rules to act on your deployed application. </w:t>
       </w:r>
-    </w:p>
-    <w:p>
-      <w:pPr>
-        <w:pStyle w:val="BodyText"/>
-      </w:pPr>
     </w:p>
     <w:p>
       <w:pPr>
@@ -3040,7 +3220,7 @@
                     <pic:cNvPicPr/>
                   </pic:nvPicPr>
                   <pic:blipFill>
-                    <a:blip r:embed="rId15"/>
+                    <a:blip r:embed="rId16"/>
                     <a:stretch>
                       <a:fillRect/>
                     </a:stretch>
@@ -3085,12 +3265,24 @@
           <w:color w:val="000000" w:themeColor="text1"/>
         </w:rPr>
       </w:pPr>
+      <w:r>
+        <w:rPr>
+          <w:color w:val="000000" w:themeColor="text1"/>
+        </w:rPr>
+        <w:lastRenderedPageBreak/>
+        <w:t>Function</w:t>
+      </w:r>
+      <w:r>
+        <w:rPr>
+          <w:color w:val="4F81BD" w:themeColor="accent1"/>
+        </w:rPr>
+        <w:t xml:space="preserve"> </w:t>
+      </w:r>
       <w:proofErr w:type="spellStart"/>
       <w:r>
         <w:rPr>
           <w:color w:val="4F81BD" w:themeColor="accent1"/>
         </w:rPr>
-        <w:lastRenderedPageBreak/>
         <w:t>fn_cloud_foundry_create_app</w:t>
       </w:r>
       <w:proofErr w:type="spellEnd"/>
@@ -3139,7 +3331,7 @@
                     <pic:cNvPicPr/>
                   </pic:nvPicPr>
                   <pic:blipFill>
-                    <a:blip r:embed="rId16"/>
+                    <a:blip r:embed="rId17"/>
                     <a:stretch>
                       <a:fillRect/>
                     </a:stretch>
@@ -3244,7 +3436,13 @@
         <w:t>Required</w:t>
       </w:r>
       <w:r>
-        <w:t xml:space="preserve"> – single name of the app to be created.</w:t>
+        <w:t xml:space="preserve"> – single name of the app</w:t>
+      </w:r>
+      <w:r>
+        <w:t>lication or docker application</w:t>
+      </w:r>
+      <w:r>
+        <w:t xml:space="preserve"> to be created.</w:t>
       </w:r>
     </w:p>
     <w:p>
@@ -3280,7 +3478,7 @@
         <w:keepNext/>
         <w:numPr>
           <w:ilvl w:val="0"/>
-          <w:numId w:val="36"/>
+          <w:numId w:val="34"/>
         </w:numPr>
       </w:pPr>
       <w:proofErr w:type="spellStart"/>
@@ -3299,6 +3497,33 @@
       </w:r>
       <w:r>
         <w:t xml:space="preserve"> –Accepts valid JSON, which will be passed to the method executing chosen actions. </w:t>
+      </w:r>
+      <w:r>
+        <w:t>See the Cloud Foundry API documentation</w:t>
+      </w:r>
+      <w:r>
+        <w:t xml:space="preserve"> </w:t>
+      </w:r>
+      <w:r>
+        <w:t xml:space="preserve">for possible JSON parameters. </w:t>
+      </w:r>
+      <w:r>
+        <w:fldChar w:fldCharType="begin"/>
+      </w:r>
+      <w:r>
+        <w:instrText xml:space="preserve"> HYPERLINK "https://apidocs.cloudfoundry.org/" </w:instrText>
+      </w:r>
+      <w:r>
+        <w:fldChar w:fldCharType="separate"/>
+      </w:r>
+      <w:r>
+        <w:rPr>
+          <w:rStyle w:val="Hyperlink"/>
+        </w:rPr>
+        <w:t>https://apidocs.cloudfoundry.org/</w:t>
+      </w:r>
+      <w:r>
+        <w:fldChar w:fldCharType="end"/>
       </w:r>
     </w:p>
     <w:p>
@@ -3327,6 +3552,16 @@
       <w:pPr>
         <w:pStyle w:val="BodyText"/>
         <w:keepNext/>
+        <w:numPr>
+          <w:ilvl w:val="1"/>
+          <w:numId w:val="36"/>
+        </w:numPr>
+      </w:pPr>
+    </w:p>
+    <w:p>
+      <w:pPr>
+        <w:pStyle w:val="BodyText"/>
+        <w:keepNext/>
       </w:pPr>
       <w:r>
         <w:t>Return value will contain the information about the app, as provided in the API as well as “success” field to determine whether the app was, in fact, created.</w:t>
@@ -3334,7 +3569,20 @@
     </w:p>
     <w:p>
       <w:pPr>
-        <w:pStyle w:val="BodyText"/>
+        <w:rPr>
+          <w:rFonts w:ascii="Arial" w:eastAsia="Times New Roman" w:hAnsi="Arial" w:cs="Times New Roman"/>
+          <w:color w:val="auto"/>
+          <w:sz w:val="20"/>
+        </w:rPr>
+      </w:pPr>
+      <w:r>
+        <w:br w:type="page"/>
+      </w:r>
+    </w:p>
+    <w:p>
+      <w:pPr>
+        <w:pStyle w:val="BodyText"/>
+        <w:keepNext/>
       </w:pPr>
     </w:p>
     <w:p>
@@ -3342,26 +3590,59 @@
         <w:pStyle w:val="Heading20"/>
       </w:pPr>
       <w:r>
-        <w:lastRenderedPageBreak/>
-        <w:t xml:space="preserve">Workflow: Cloud Foundry: </w:t>
-      </w:r>
-      <w:r>
-        <w:t>Create an Application</w:t>
-      </w:r>
-    </w:p>
-    <w:p>
-      <w:pPr>
-        <w:pStyle w:val="Heading20"/>
+        <w:t>Workflow: Cloud Foundry: Create an Application</w:t>
+      </w:r>
+    </w:p>
+    <w:p>
+      <w:pPr>
+        <w:pStyle w:val="BodyText"/>
+      </w:pPr>
+      <w:r>
+        <w:t xml:space="preserve">Below is a </w:t>
+      </w:r>
+      <w:r>
+        <w:t>screen</w:t>
+      </w:r>
+      <w:r>
+        <w:t xml:space="preserve"> shot of an example workflow that calls the </w:t>
+      </w:r>
+      <w:proofErr w:type="spellStart"/>
+      <w:r>
+        <w:t>fn_cloud_foundry_create_app</w:t>
+      </w:r>
+      <w:proofErr w:type="spellEnd"/>
+      <w:r>
+        <w:t xml:space="preserve"> function.  The Cloud Foundry: Create Application workflow specifies the application or Docker image to be created. </w:t>
+      </w:r>
+    </w:p>
+    <w:p>
+      <w:pPr>
+        <w:pStyle w:val="BodyText"/>
+      </w:pPr>
+    </w:p>
+    <w:p>
+      <w:pPr>
+        <w:pStyle w:val="BodyText"/>
+      </w:pPr>
+    </w:p>
+    <w:p>
+      <w:pPr>
+        <w:pStyle w:val="BodyText"/>
+      </w:pPr>
+    </w:p>
+    <w:p>
+      <w:pPr>
+        <w:pStyle w:val="BodyText"/>
       </w:pPr>
       <w:r>
         <w:rPr>
           <w:noProof/>
         </w:rPr>
         <w:drawing>
-          <wp:inline distT="0" distB="0" distL="0" distR="0" wp14:anchorId="3DC36C81" wp14:editId="5EC29345">
-            <wp:extent cx="5181600" cy="4038600"/>
-            <wp:effectExtent l="50800" t="12700" r="50800" b="88900"/>
-            <wp:docPr id="19" name="Picture 19"/>
+          <wp:inline distT="0" distB="0" distL="0" distR="0" wp14:anchorId="5B3A1939" wp14:editId="1310535C">
+            <wp:extent cx="5486400" cy="4725035"/>
+            <wp:effectExtent l="50800" t="12700" r="50800" b="88265"/>
+            <wp:docPr id="32" name="Picture 32"/>
             <wp:cNvGraphicFramePr>
               <a:graphicFrameLocks xmlns:a="http://schemas.openxmlformats.org/drawingml/2006/main" noChangeAspect="1"/>
             </wp:cNvGraphicFramePr>
@@ -3369,11 +3650,11 @@
               <a:graphicData uri="http://schemas.openxmlformats.org/drawingml/2006/picture">
                 <pic:pic xmlns:pic="http://schemas.openxmlformats.org/drawingml/2006/picture">
                   <pic:nvPicPr>
-                    <pic:cNvPr id="19" name="Screen Shot 2018-11-08 at 2.35.59 PM.png"/>
+                    <pic:cNvPr id="32" name="Screen Shot 2018-11-11 at 10.58.09 AM.png"/>
                     <pic:cNvPicPr/>
                   </pic:nvPicPr>
                   <pic:blipFill>
-                    <a:blip r:embed="rId17"/>
+                    <a:blip r:embed="rId18"/>
                     <a:stretch>
                       <a:fillRect/>
                     </a:stretch>
@@ -3381,7 +3662,7 @@
                   <pic:spPr>
                     <a:xfrm>
                       <a:off x="0" y="0"/>
-                      <a:ext cx="5181600" cy="4038600"/>
+                      <a:ext cx="5486400" cy="4725035"/>
                     </a:xfrm>
                     <a:prstGeom prst="rect">
                       <a:avLst/>
@@ -3403,32 +3684,155 @@
     </w:p>
     <w:p>
       <w:pPr>
-        <w:pStyle w:val="Heading20"/>
-      </w:pPr>
-    </w:p>
-    <w:p>
-      <w:pPr>
-        <w:pStyle w:val="Heading20"/>
-      </w:pPr>
-    </w:p>
-    <w:p>
-      <w:pPr>
-        <w:pStyle w:val="Heading20"/>
-      </w:pPr>
-    </w:p>
-    <w:p>
-      <w:pPr>
-        <w:pStyle w:val="Heading20"/>
+        <w:pStyle w:val="BodyText"/>
+      </w:pPr>
+    </w:p>
+    <w:p>
+      <w:pPr>
+        <w:pStyle w:val="BodyText"/>
+      </w:pPr>
+    </w:p>
+    <w:p>
+      <w:pPr>
+        <w:pStyle w:val="BodyText"/>
+      </w:pPr>
+    </w:p>
+    <w:p>
+      <w:pPr>
+        <w:pStyle w:val="BodyText"/>
+      </w:pPr>
+    </w:p>
+    <w:p>
+      <w:pPr>
+        <w:pStyle w:val="BodyText"/>
+      </w:pPr>
+    </w:p>
+    <w:p>
+      <w:pPr>
+        <w:pStyle w:val="BodyText"/>
+      </w:pPr>
+    </w:p>
+    <w:p>
+      <w:pPr>
+        <w:pStyle w:val="BodyText"/>
+      </w:pPr>
+    </w:p>
+    <w:p>
+      <w:pPr>
+        <w:pStyle w:val="BodyText"/>
+      </w:pPr>
+      <w:r>
+        <w:lastRenderedPageBreak/>
+        <w:t xml:space="preserve">Below is a screenshot of the pre-processor script for the example Cloud Foundry Create Application workflow.  The application name is retrieved from the artifact value, which is an artifact of type </w:t>
+      </w:r>
+      <w:r>
+        <w:t>“</w:t>
+      </w:r>
+      <w:r>
+        <w:t>Service</w:t>
+      </w:r>
+      <w:r>
+        <w:t>”</w:t>
+      </w:r>
+      <w:r>
+        <w:t xml:space="preserve">. The space GUID can be found using the Cloud Foundry command line interface command: </w:t>
+      </w:r>
+    </w:p>
+    <w:p>
+      <w:pPr>
+        <w:pStyle w:val="BodyText"/>
+      </w:pPr>
+    </w:p>
+    <w:p>
+      <w:pPr>
+        <w:pStyle w:val="code"/>
+      </w:pPr>
+      <w:r>
+        <w:t xml:space="preserve">$ </w:t>
+      </w:r>
+      <w:proofErr w:type="spellStart"/>
+      <w:r>
+        <w:t>cf</w:t>
+      </w:r>
+      <w:proofErr w:type="spellEnd"/>
+      <w:r>
+        <w:t xml:space="preserve"> space dev --</w:t>
+      </w:r>
+      <w:proofErr w:type="spellStart"/>
+      <w:r>
+        <w:t>guid</w:t>
+      </w:r>
+      <w:proofErr w:type="spellEnd"/>
+    </w:p>
+    <w:p>
+      <w:pPr>
+        <w:pStyle w:val="BodyText"/>
+      </w:pPr>
+    </w:p>
+    <w:p>
+      <w:pPr>
+        <w:pStyle w:val="BodyText"/>
+        <w:keepNext/>
+      </w:pPr>
+      <w:r>
+        <w:t>Note the additional JSON parameters that are used to create the application which is a Docker image.  See the Cloud Foundry API documentation</w:t>
+      </w:r>
+      <w:r>
+        <w:t xml:space="preserve"> </w:t>
+      </w:r>
+      <w:r>
+        <w:t xml:space="preserve">for possible JSON parameters. </w:t>
+      </w:r>
+      <w:hyperlink r:id="rId19" w:history="1">
+        <w:r>
+          <w:rPr>
+            <w:rStyle w:val="Hyperlink"/>
+          </w:rPr>
+          <w:t>https://apidocs.cloudfoundry.org/</w:t>
+        </w:r>
+      </w:hyperlink>
+      <w:r>
+        <w:t xml:space="preserve"> </w:t>
+      </w:r>
+      <w:r>
+        <w:t>“</w:t>
+      </w:r>
+      <w:r>
+        <w:t>Creat</w:t>
+      </w:r>
+      <w:r>
+        <w:t>ing</w:t>
+      </w:r>
+      <w:r>
+        <w:t xml:space="preserve"> a Docker App</w:t>
+      </w:r>
+      <w:r>
+        <w:t>” or “Creating an App” link.</w:t>
+      </w:r>
+    </w:p>
+    <w:p>
+      <w:pPr>
+        <w:pStyle w:val="BodyText"/>
+      </w:pPr>
+    </w:p>
+    <w:p>
+      <w:pPr>
+        <w:pStyle w:val="BodyText"/>
+      </w:pPr>
+    </w:p>
+    <w:p>
+      <w:pPr>
+        <w:pStyle w:val="BodyText"/>
       </w:pPr>
       <w:r>
         <w:rPr>
           <w:noProof/>
         </w:rPr>
         <w:drawing>
-          <wp:inline distT="0" distB="0" distL="0" distR="0" wp14:anchorId="628784B0" wp14:editId="12966D6F">
-            <wp:extent cx="5130800" cy="1905000"/>
-            <wp:effectExtent l="50800" t="12700" r="50800" b="88900"/>
-            <wp:docPr id="28" name="Picture 28"/>
+          <wp:inline distT="0" distB="0" distL="0" distR="0" wp14:anchorId="4248B881" wp14:editId="05C19F2F">
+            <wp:extent cx="5486400" cy="2059940"/>
+            <wp:effectExtent l="50800" t="12700" r="50800" b="86360"/>
+            <wp:docPr id="35" name="Picture 35"/>
             <wp:cNvGraphicFramePr>
               <a:graphicFrameLocks xmlns:a="http://schemas.openxmlformats.org/drawingml/2006/main" noChangeAspect="1"/>
             </wp:cNvGraphicFramePr>
@@ -3436,11 +3840,11 @@
               <a:graphicData uri="http://schemas.openxmlformats.org/drawingml/2006/picture">
                 <pic:pic xmlns:pic="http://schemas.openxmlformats.org/drawingml/2006/picture">
                   <pic:nvPicPr>
-                    <pic:cNvPr id="28" name="Screen Shot 2018-11-08 at 4.17.52 PM.png"/>
+                    <pic:cNvPr id="35" name="Screen Shot 2018-11-11 at 1.43.41 PM.png"/>
                     <pic:cNvPicPr/>
                   </pic:nvPicPr>
                   <pic:blipFill>
-                    <a:blip r:embed="rId18"/>
+                    <a:blip r:embed="rId20"/>
                     <a:stretch>
                       <a:fillRect/>
                     </a:stretch>
@@ -3448,7 +3852,7 @@
                   <pic:spPr>
                     <a:xfrm>
                       <a:off x="0" y="0"/>
-                      <a:ext cx="5130800" cy="1905000"/>
+                      <a:ext cx="5486400" cy="2059940"/>
                     </a:xfrm>
                     <a:prstGeom prst="rect">
                       <a:avLst/>
@@ -3470,31 +3874,35 @@
     </w:p>
     <w:p>
       <w:pPr>
-        <w:pStyle w:val="Heading20"/>
-      </w:pPr>
-    </w:p>
-    <w:p>
-      <w:pPr>
-        <w:pStyle w:val="Heading20"/>
-      </w:pPr>
-    </w:p>
-    <w:p>
-      <w:pPr>
-        <w:pStyle w:val="Heading20"/>
-        <w:rPr>
-          <w:color w:val="4F81BD" w:themeColor="accent1"/>
-        </w:rPr>
+        <w:pStyle w:val="BodyText"/>
+      </w:pPr>
+    </w:p>
+    <w:p>
+      <w:pPr>
+        <w:pStyle w:val="BodyText"/>
+      </w:pPr>
+    </w:p>
+    <w:p>
+      <w:pPr>
+        <w:pStyle w:val="BodyText"/>
+      </w:pPr>
+      <w:r>
+        <w:t>Below is a screenshot of the post-processor script used in the Cloud Foundry Create Application workflow:</w:t>
+      </w:r>
+    </w:p>
+    <w:p>
+      <w:pPr>
+        <w:pStyle w:val="BodyText"/>
       </w:pPr>
       <w:r>
         <w:rPr>
           <w:noProof/>
-          <w:color w:val="4F81BD" w:themeColor="accent1"/>
         </w:rPr>
         <w:drawing>
-          <wp:inline distT="0" distB="0" distL="0" distR="0" wp14:anchorId="136778D4" wp14:editId="774B91CC">
-            <wp:extent cx="4292600" cy="1384300"/>
-            <wp:effectExtent l="50800" t="12700" r="50800" b="88900"/>
-            <wp:docPr id="25" name="Picture 25"/>
+          <wp:inline distT="0" distB="0" distL="0" distR="0" wp14:anchorId="4271EB25" wp14:editId="104647E9">
+            <wp:extent cx="5486400" cy="1554480"/>
+            <wp:effectExtent l="50800" t="12700" r="50800" b="83820"/>
+            <wp:docPr id="36" name="Picture 36"/>
             <wp:cNvGraphicFramePr>
               <a:graphicFrameLocks xmlns:a="http://schemas.openxmlformats.org/drawingml/2006/main" noChangeAspect="1"/>
             </wp:cNvGraphicFramePr>
@@ -3502,11 +3910,1030 @@
               <a:graphicData uri="http://schemas.openxmlformats.org/drawingml/2006/picture">
                 <pic:pic xmlns:pic="http://schemas.openxmlformats.org/drawingml/2006/picture">
                   <pic:nvPicPr>
-                    <pic:cNvPr id="25" name="Screen Shot 2018-11-08 at 3.44.25 PM.png"/>
+                    <pic:cNvPr id="36" name="Screen Shot 2018-11-11 at 1.58.38 PM.png"/>
                     <pic:cNvPicPr/>
                   </pic:nvPicPr>
                   <pic:blipFill>
-                    <a:blip r:embed="rId19"/>
+                    <a:blip r:embed="rId21"/>
+                    <a:stretch>
+                      <a:fillRect/>
+                    </a:stretch>
+                  </pic:blipFill>
+                  <pic:spPr>
+                    <a:xfrm>
+                      <a:off x="0" y="0"/>
+                      <a:ext cx="5486400" cy="1554480"/>
+                    </a:xfrm>
+                    <a:prstGeom prst="rect">
+                      <a:avLst/>
+                    </a:prstGeom>
+                    <a:effectLst>
+                      <a:outerShdw blurRad="50800" dist="38100" dir="5400000" algn="t" rotWithShape="0">
+                        <a:prstClr val="black">
+                          <a:alpha val="40000"/>
+                        </a:prstClr>
+                      </a:outerShdw>
+                    </a:effectLst>
+                  </pic:spPr>
+                </pic:pic>
+              </a:graphicData>
+            </a:graphic>
+          </wp:inline>
+        </w:drawing>
+      </w:r>
+    </w:p>
+    <w:p>
+      <w:pPr>
+        <w:pStyle w:val="BodyText"/>
+      </w:pPr>
+      <w:r>
+        <w:t xml:space="preserve">The artifact description is updated to indicate whether the application was successfully created or not. </w:t>
+      </w:r>
+    </w:p>
+    <w:p>
+      <w:pPr>
+        <w:pStyle w:val="Heading20"/>
+      </w:pPr>
+      <w:r>
+        <w:br w:type="page"/>
+      </w:r>
+    </w:p>
+    <w:p>
+      <w:pPr>
+        <w:pStyle w:val="Heading20"/>
+      </w:pPr>
+      <w:r>
+        <w:lastRenderedPageBreak/>
+        <w:t>Rule: Cloud Foundry</w:t>
+      </w:r>
+      <w:r>
+        <w:t>:</w:t>
+      </w:r>
+      <w:r>
+        <w:t xml:space="preserve"> </w:t>
+      </w:r>
+      <w:r>
+        <w:t>Create Application</w:t>
+      </w:r>
+    </w:p>
+    <w:p>
+      <w:pPr>
+        <w:pStyle w:val="BodyText"/>
+      </w:pPr>
+      <w:r>
+        <w:t xml:space="preserve">The following screen shot shows an example </w:t>
+      </w:r>
+      <w:r>
+        <w:t>Cloud Foundry: Create Application menu item rule</w:t>
+      </w:r>
+      <w:r>
+        <w:t xml:space="preserve"> </w:t>
+      </w:r>
+      <w:r>
+        <w:t>which will appear in the Action Menu of an artifact when the artifact value is set to “</w:t>
+      </w:r>
+      <w:proofErr w:type="spellStart"/>
+      <w:r>
+        <w:t>docker_app</w:t>
+      </w:r>
+      <w:proofErr w:type="spellEnd"/>
+      <w:r>
+        <w:t>”. When the rule menu item is activated, the Cloud Foundry Create Application workflow is invoked on the deployed “</w:t>
+      </w:r>
+      <w:proofErr w:type="spellStart"/>
+      <w:r>
+        <w:t>docker_app</w:t>
+      </w:r>
+      <w:proofErr w:type="spellEnd"/>
+      <w:r>
+        <w:t xml:space="preserve">” application.  Modify or create your own rules to create and deploy your application. </w:t>
+      </w:r>
+    </w:p>
+    <w:p>
+      <w:pPr>
+        <w:pStyle w:val="BodyText"/>
+      </w:pPr>
+    </w:p>
+    <w:p>
+      <w:pPr>
+        <w:pStyle w:val="Heading20"/>
+        <w:rPr>
+          <w:color w:val="4F81BD" w:themeColor="accent1"/>
+        </w:rPr>
+      </w:pPr>
+    </w:p>
+    <w:p>
+      <w:pPr>
+        <w:pStyle w:val="Heading20"/>
+        <w:rPr>
+          <w:color w:val="4F81BD" w:themeColor="accent1"/>
+        </w:rPr>
+      </w:pPr>
+      <w:r>
+        <w:rPr>
+          <w:noProof/>
+          <w:color w:val="4F81BD" w:themeColor="accent1"/>
+        </w:rPr>
+        <w:drawing>
+          <wp:inline distT="0" distB="0" distL="0" distR="0" wp14:anchorId="200C9BE4" wp14:editId="662F6059">
+            <wp:extent cx="5486400" cy="2592070"/>
+            <wp:effectExtent l="50800" t="12700" r="50800" b="87630"/>
+            <wp:docPr id="41" name="Picture 41"/>
+            <wp:cNvGraphicFramePr>
+              <a:graphicFrameLocks xmlns:a="http://schemas.openxmlformats.org/drawingml/2006/main" noChangeAspect="1"/>
+            </wp:cNvGraphicFramePr>
+            <a:graphic xmlns:a="http://schemas.openxmlformats.org/drawingml/2006/main">
+              <a:graphicData uri="http://schemas.openxmlformats.org/drawingml/2006/picture">
+                <pic:pic xmlns:pic="http://schemas.openxmlformats.org/drawingml/2006/picture">
+                  <pic:nvPicPr>
+                    <pic:cNvPr id="41" name="Screen Shot 2018-11-11 at 3.41.20 PM.png"/>
+                    <pic:cNvPicPr/>
+                  </pic:nvPicPr>
+                  <pic:blipFill>
+                    <a:blip r:embed="rId22"/>
+                    <a:stretch>
+                      <a:fillRect/>
+                    </a:stretch>
+                  </pic:blipFill>
+                  <pic:spPr>
+                    <a:xfrm>
+                      <a:off x="0" y="0"/>
+                      <a:ext cx="5486400" cy="2592070"/>
+                    </a:xfrm>
+                    <a:prstGeom prst="rect">
+                      <a:avLst/>
+                    </a:prstGeom>
+                    <a:effectLst>
+                      <a:outerShdw blurRad="50800" dist="38100" dir="5400000" algn="t" rotWithShape="0">
+                        <a:prstClr val="black">
+                          <a:alpha val="40000"/>
+                        </a:prstClr>
+                      </a:outerShdw>
+                    </a:effectLst>
+                  </pic:spPr>
+                </pic:pic>
+              </a:graphicData>
+            </a:graphic>
+          </wp:inline>
+        </w:drawing>
+      </w:r>
+    </w:p>
+    <w:p>
+      <w:pPr>
+        <w:pStyle w:val="Heading20"/>
+        <w:rPr>
+          <w:color w:val="4F81BD" w:themeColor="accent1"/>
+        </w:rPr>
+      </w:pPr>
+    </w:p>
+    <w:p>
+      <w:pPr>
+        <w:pStyle w:val="Heading20"/>
+        <w:rPr>
+          <w:color w:val="4F81BD" w:themeColor="accent1"/>
+        </w:rPr>
+      </w:pPr>
+    </w:p>
+    <w:p>
+      <w:pPr>
+        <w:pStyle w:val="Heading20"/>
+        <w:rPr>
+          <w:color w:val="4F81BD" w:themeColor="accent1"/>
+        </w:rPr>
+      </w:pPr>
+    </w:p>
+    <w:p>
+      <w:pPr>
+        <w:pStyle w:val="Heading20"/>
+        <w:rPr>
+          <w:color w:val="4F81BD" w:themeColor="accent1"/>
+        </w:rPr>
+      </w:pPr>
+    </w:p>
+    <w:p>
+      <w:pPr>
+        <w:pStyle w:val="Heading20"/>
+        <w:rPr>
+          <w:color w:val="4F81BD" w:themeColor="accent1"/>
+        </w:rPr>
+      </w:pPr>
+    </w:p>
+    <w:p>
+      <w:pPr>
+        <w:pStyle w:val="Heading20"/>
+        <w:rPr>
+          <w:color w:val="4F81BD" w:themeColor="accent1"/>
+        </w:rPr>
+      </w:pPr>
+    </w:p>
+    <w:p>
+      <w:pPr>
+        <w:pStyle w:val="Heading20"/>
+        <w:rPr>
+          <w:color w:val="4F81BD" w:themeColor="accent1"/>
+        </w:rPr>
+      </w:pPr>
+    </w:p>
+    <w:p>
+      <w:pPr>
+        <w:pStyle w:val="Heading20"/>
+        <w:rPr>
+          <w:color w:val="4F81BD" w:themeColor="accent1"/>
+        </w:rPr>
+      </w:pPr>
+      <w:r>
+        <w:rPr>
+          <w:color w:val="4F81BD" w:themeColor="accent1"/>
+        </w:rPr>
+        <w:br w:type="page"/>
+      </w:r>
+    </w:p>
+    <w:p>
+      <w:pPr>
+        <w:pStyle w:val="Heading20"/>
+      </w:pPr>
+      <w:r>
+        <w:lastRenderedPageBreak/>
+        <w:t>Function</w:t>
+      </w:r>
+      <w:r>
+        <w:rPr>
+          <w:color w:val="4F81BD" w:themeColor="accent1"/>
+        </w:rPr>
+        <w:t xml:space="preserve"> </w:t>
+      </w:r>
+      <w:proofErr w:type="spellStart"/>
+      <w:r>
+        <w:rPr>
+          <w:color w:val="4F81BD" w:themeColor="accent1"/>
+        </w:rPr>
+        <w:t>fn_cloud_foundry_instance_command</w:t>
+      </w:r>
+      <w:proofErr w:type="spellEnd"/>
+      <w:r>
+        <w:rPr>
+          <w:color w:val="4F81BD" w:themeColor="accent1"/>
+        </w:rPr>
+        <w:t xml:space="preserve">: </w:t>
+      </w:r>
+      <w:r>
+        <w:t>Cloud Foundry: Instance Command</w:t>
+      </w:r>
+    </w:p>
+    <w:p>
+      <w:pPr>
+        <w:pStyle w:val="Heading20"/>
+      </w:pPr>
+    </w:p>
+    <w:p>
+      <w:pPr>
+        <w:pStyle w:val="Heading20"/>
+      </w:pPr>
+      <w:r>
+        <w:rPr>
+          <w:noProof/>
+        </w:rPr>
+        <w:drawing>
+          <wp:inline distT="0" distB="0" distL="0" distR="0" wp14:anchorId="4335AF42" wp14:editId="35A8C83C">
+            <wp:extent cx="4711700" cy="2806700"/>
+            <wp:effectExtent l="50800" t="12700" r="50800" b="88900"/>
+            <wp:docPr id="13" name="Picture 13"/>
+            <wp:cNvGraphicFramePr>
+              <a:graphicFrameLocks xmlns:a="http://schemas.openxmlformats.org/drawingml/2006/main" noChangeAspect="1"/>
+            </wp:cNvGraphicFramePr>
+            <a:graphic xmlns:a="http://schemas.openxmlformats.org/drawingml/2006/main">
+              <a:graphicData uri="http://schemas.openxmlformats.org/drawingml/2006/picture">
+                <pic:pic xmlns:pic="http://schemas.openxmlformats.org/drawingml/2006/picture">
+                  <pic:nvPicPr>
+                    <pic:cNvPr id="13" name="Screen Shot 2018-11-08 at 1.13.17 PM.png"/>
+                    <pic:cNvPicPr/>
+                  </pic:nvPicPr>
+                  <pic:blipFill>
+                    <a:blip r:embed="rId23"/>
+                    <a:stretch>
+                      <a:fillRect/>
+                    </a:stretch>
+                  </pic:blipFill>
+                  <pic:spPr>
+                    <a:xfrm>
+                      <a:off x="0" y="0"/>
+                      <a:ext cx="4711700" cy="2806700"/>
+                    </a:xfrm>
+                    <a:prstGeom prst="rect">
+                      <a:avLst/>
+                    </a:prstGeom>
+                    <a:effectLst>
+                      <a:outerShdw blurRad="50800" dist="38100" dir="5400000" algn="t" rotWithShape="0">
+                        <a:prstClr val="black">
+                          <a:alpha val="40000"/>
+                        </a:prstClr>
+                      </a:outerShdw>
+                    </a:effectLst>
+                  </pic:spPr>
+                </pic:pic>
+              </a:graphicData>
+            </a:graphic>
+          </wp:inline>
+        </w:drawing>
+      </w:r>
+    </w:p>
+    <w:p>
+      <w:pPr>
+        <w:pStyle w:val="Heading20"/>
+      </w:pPr>
+    </w:p>
+    <w:p>
+      <w:pPr>
+        <w:pStyle w:val="BodyText"/>
+      </w:pPr>
+      <w:r>
+        <w:t>Function</w:t>
+      </w:r>
+      <w:r>
+        <w:t xml:space="preserve"> </w:t>
+      </w:r>
+      <w:proofErr w:type="spellStart"/>
+      <w:r>
+        <w:t>fn_cloud_foundry_instance_command</w:t>
+      </w:r>
+      <w:proofErr w:type="spellEnd"/>
+      <w:r>
+        <w:t xml:space="preserve"> </w:t>
+      </w:r>
+      <w:r>
+        <w:t>executes</w:t>
+      </w:r>
+      <w:r>
+        <w:t xml:space="preserve"> commands on the instances of a specified application. Currently only supports deleting an instance.</w:t>
+      </w:r>
+    </w:p>
+    <w:p>
+      <w:pPr>
+        <w:pStyle w:val="BodyText"/>
+      </w:pPr>
+      <w:r>
+        <w:t>It takes in 4 inputs:</w:t>
+      </w:r>
+    </w:p>
+    <w:p>
+      <w:pPr>
+        <w:pStyle w:val="BodyText"/>
+        <w:keepNext/>
+        <w:numPr>
+          <w:ilvl w:val="0"/>
+          <w:numId w:val="34"/>
+        </w:numPr>
+      </w:pPr>
+      <w:proofErr w:type="spellStart"/>
+      <w:r>
+        <w:t>fn_cloud_foundry_</w:t>
+      </w:r>
+      <w:r>
+        <w:t>instances</w:t>
+      </w:r>
+      <w:proofErr w:type="spellEnd"/>
+      <w:r>
+        <w:t xml:space="preserve">: </w:t>
+      </w:r>
+      <w:r>
+        <w:rPr>
+          <w:b/>
+        </w:rPr>
+        <w:t>Required</w:t>
+      </w:r>
+      <w:r>
+        <w:t xml:space="preserve"> – name or comma-separated names of the </w:t>
+      </w:r>
+      <w:r>
+        <w:t>instances</w:t>
+      </w:r>
+      <w:r>
+        <w:t>(s) that the actions should be applied to.</w:t>
+      </w:r>
+    </w:p>
+    <w:p>
+      <w:pPr>
+        <w:pStyle w:val="BodyText"/>
+        <w:keepNext/>
+        <w:numPr>
+          <w:ilvl w:val="0"/>
+          <w:numId w:val="34"/>
+        </w:numPr>
+      </w:pPr>
+      <w:proofErr w:type="spellStart"/>
+      <w:r>
+        <w:t>fn_cloud_foundry_applications</w:t>
+      </w:r>
+      <w:proofErr w:type="spellEnd"/>
+      <w:r>
+        <w:t xml:space="preserve">: </w:t>
+      </w:r>
+      <w:r>
+        <w:rPr>
+          <w:b/>
+        </w:rPr>
+        <w:t>Required</w:t>
+      </w:r>
+      <w:r>
+        <w:t xml:space="preserve"> – name of the single application whose instances should be affected by the action.</w:t>
+      </w:r>
+    </w:p>
+    <w:p>
+      <w:pPr>
+        <w:pStyle w:val="BodyText"/>
+        <w:keepNext/>
+        <w:numPr>
+          <w:ilvl w:val="0"/>
+          <w:numId w:val="34"/>
+        </w:numPr>
+      </w:pPr>
+      <w:proofErr w:type="spellStart"/>
+      <w:r>
+        <w:t>fn_cloud_foundry_</w:t>
+      </w:r>
+      <w:r>
+        <w:t>instance_action</w:t>
+      </w:r>
+      <w:proofErr w:type="spellEnd"/>
+      <w:r>
+        <w:t xml:space="preserve">: </w:t>
+      </w:r>
+      <w:r>
+        <w:rPr>
+          <w:b/>
+        </w:rPr>
+        <w:t>Required</w:t>
+      </w:r>
+      <w:r>
+        <w:t xml:space="preserve"> – select field with the list of all possible actions to be performed on the </w:t>
+      </w:r>
+      <w:r>
+        <w:t>instance</w:t>
+      </w:r>
+      <w:r>
+        <w:t xml:space="preserve">. </w:t>
+      </w:r>
+      <w:r>
+        <w:t>Currently, only delete.</w:t>
+      </w:r>
+    </w:p>
+    <w:p>
+      <w:pPr>
+        <w:pStyle w:val="BodyText"/>
+        <w:keepNext/>
+        <w:numPr>
+          <w:ilvl w:val="0"/>
+          <w:numId w:val="34"/>
+        </w:numPr>
+      </w:pPr>
+      <w:proofErr w:type="spellStart"/>
+      <w:r>
+        <w:t>fn_cloud_foundry_additional_parameters_json</w:t>
+      </w:r>
+      <w:proofErr w:type="spellEnd"/>
+      <w:r>
+        <w:t xml:space="preserve">: </w:t>
+      </w:r>
+      <w:r>
+        <w:rPr>
+          <w:b/>
+        </w:rPr>
+        <w:t>Optional</w:t>
+      </w:r>
+      <w:r>
+        <w:t xml:space="preserve"> – here for the purposes of allowing the actions to be added and extended in the future. Accepts valid JSON, which will be passed to the method executing chosen actions. </w:t>
+      </w:r>
+      <w:r>
+        <w:t>See the Cloud Foundry API documentation</w:t>
+      </w:r>
+      <w:r>
+        <w:t xml:space="preserve"> </w:t>
+      </w:r>
+      <w:r>
+        <w:t xml:space="preserve">for possible JSON parameters. </w:t>
+      </w:r>
+      <w:hyperlink r:id="rId24" w:history="1">
+        <w:r>
+          <w:rPr>
+            <w:rStyle w:val="Hyperlink"/>
+          </w:rPr>
+          <w:t>https://apidocs.cloudfoundry.org/</w:t>
+        </w:r>
+      </w:hyperlink>
+    </w:p>
+    <w:p>
+      <w:pPr>
+        <w:pStyle w:val="BodyText"/>
+        <w:keepNext/>
+        <w:ind w:left="720"/>
+      </w:pPr>
+    </w:p>
+    <w:p>
+      <w:pPr>
+        <w:pStyle w:val="BodyText"/>
+        <w:keepNext/>
+        <w:ind w:left="360"/>
+      </w:pPr>
+    </w:p>
+    <w:p>
+      <w:pPr>
+        <w:pStyle w:val="BodyText"/>
+        <w:keepNext/>
+        <w:ind w:left="360"/>
+      </w:pPr>
+    </w:p>
+    <w:p>
+      <w:pPr>
+        <w:pStyle w:val="BodyText"/>
+        <w:keepNext/>
+        <w:ind w:left="360"/>
+      </w:pPr>
+    </w:p>
+    <w:p>
+      <w:pPr>
+        <w:pStyle w:val="BodyText"/>
+        <w:keepNext/>
+        <w:ind w:left="360"/>
+      </w:pPr>
+    </w:p>
+    <w:p>
+      <w:pPr>
+        <w:pStyle w:val="BodyText"/>
+        <w:keepNext/>
+        <w:ind w:left="360"/>
+      </w:pPr>
+    </w:p>
+    <w:p>
+      <w:pPr>
+        <w:rPr>
+          <w:rFonts w:ascii="Arial" w:eastAsia="Times New Roman" w:hAnsi="Arial" w:cs="Times New Roman"/>
+          <w:color w:val="auto"/>
+          <w:sz w:val="20"/>
+        </w:rPr>
+      </w:pPr>
+      <w:r>
+        <w:br w:type="page"/>
+      </w:r>
+    </w:p>
+    <w:p>
+      <w:pPr>
+        <w:pStyle w:val="BodyText"/>
+        <w:keepNext/>
+        <w:ind w:left="360"/>
+      </w:pPr>
+    </w:p>
+    <w:p>
+      <w:pPr>
+        <w:pStyle w:val="BodyText"/>
+        <w:rPr>
+          <w:i/>
+          <w:color w:val="4F81BD" w:themeColor="accent1"/>
+        </w:rPr>
+      </w:pPr>
+      <w:r>
+        <w:t xml:space="preserve">Listed below, is the format of the results </w:t>
+      </w:r>
+      <w:r>
+        <w:t xml:space="preserve">of </w:t>
+      </w:r>
+      <w:r>
+        <w:t xml:space="preserve">the function. </w:t>
+      </w:r>
+      <w:r>
+        <w:t>The results indicate</w:t>
+      </w:r>
+      <w:r>
+        <w:t xml:space="preserve"> whether the action was successfully applied to each of the </w:t>
+      </w:r>
+      <w:r>
+        <w:t>instance of the application</w:t>
+      </w:r>
+      <w:r>
+        <w:t xml:space="preserve"> specified, as well as other data relevant to the action itself, per </w:t>
+      </w:r>
+      <w:r>
+        <w:t>instance</w:t>
+      </w:r>
+      <w:r>
+        <w:t>.</w:t>
+      </w:r>
+    </w:p>
+    <w:p>
+      <w:pPr>
+        <w:pStyle w:val="Code0"/>
+      </w:pPr>
+      <w:r>
+        <w:t>{</w:t>
+      </w:r>
+    </w:p>
+    <w:p>
+      <w:pPr>
+        <w:pStyle w:val="Code0"/>
+      </w:pPr>
+      <w:r>
+        <w:t xml:space="preserve">   "application-1": {</w:t>
+      </w:r>
+    </w:p>
+    <w:p>
+      <w:pPr>
+        <w:pStyle w:val="Code0"/>
+      </w:pPr>
+      <w:r>
+        <w:t xml:space="preserve">      "0</w:t>
+      </w:r>
+      <w:proofErr w:type="gramStart"/>
+      <w:r>
+        <w:t>":{</w:t>
+      </w:r>
+      <w:proofErr w:type="gramEnd"/>
+    </w:p>
+    <w:p>
+      <w:pPr>
+        <w:pStyle w:val="Code0"/>
+      </w:pPr>
+      <w:r>
+        <w:t xml:space="preserve">         "success": true,</w:t>
+      </w:r>
+    </w:p>
+    <w:p>
+      <w:pPr>
+        <w:pStyle w:val="Code0"/>
+      </w:pPr>
+      <w:r>
+        <w:t xml:space="preserve">         "</w:t>
+      </w:r>
+      <w:proofErr w:type="spellStart"/>
+      <w:r>
+        <w:t>other_data</w:t>
+      </w:r>
+      <w:proofErr w:type="spellEnd"/>
+      <w:r>
+        <w:t>": "...",</w:t>
+      </w:r>
+    </w:p>
+    <w:p>
+      <w:pPr>
+        <w:pStyle w:val="Code0"/>
+      </w:pPr>
+      <w:r>
+        <w:t xml:space="preserve">         "_keys</w:t>
+      </w:r>
+      <w:proofErr w:type="gramStart"/>
+      <w:r>
+        <w:t>":[</w:t>
+      </w:r>
+      <w:proofErr w:type="gramEnd"/>
+      <w:r>
+        <w:t>"success", "</w:t>
+      </w:r>
+      <w:proofErr w:type="spellStart"/>
+      <w:r>
+        <w:t>other_data</w:t>
+      </w:r>
+      <w:proofErr w:type="spellEnd"/>
+      <w:r>
+        <w:t>"]</w:t>
+      </w:r>
+    </w:p>
+    <w:p>
+      <w:pPr>
+        <w:pStyle w:val="Code0"/>
+      </w:pPr>
+      <w:r>
+        <w:t xml:space="preserve">      },</w:t>
+      </w:r>
+    </w:p>
+    <w:p>
+      <w:pPr>
+        <w:pStyle w:val="Code0"/>
+      </w:pPr>
+      <w:r>
+        <w:t xml:space="preserve">      "1": {</w:t>
+      </w:r>
+    </w:p>
+    <w:p>
+      <w:pPr>
+        <w:pStyle w:val="Code0"/>
+      </w:pPr>
+      <w:r>
+        <w:t xml:space="preserve">         "</w:t>
+      </w:r>
+      <w:proofErr w:type="spellStart"/>
+      <w:r>
+        <w:t>success</w:t>
+      </w:r>
+      <w:proofErr w:type="gramStart"/>
+      <w:r>
+        <w:t>":false</w:t>
+      </w:r>
+      <w:proofErr w:type="spellEnd"/>
+      <w:proofErr w:type="gramEnd"/>
+      <w:r>
+        <w:t>,</w:t>
+      </w:r>
+    </w:p>
+    <w:p>
+      <w:pPr>
+        <w:pStyle w:val="Code0"/>
+      </w:pPr>
+      <w:r>
+        <w:t xml:space="preserve">         "details": "...",</w:t>
+      </w:r>
+    </w:p>
+    <w:p>
+      <w:pPr>
+        <w:pStyle w:val="Code0"/>
+      </w:pPr>
+      <w:r>
+        <w:t xml:space="preserve">         "_keys": ["success", "details"]</w:t>
+      </w:r>
+    </w:p>
+    <w:p>
+      <w:pPr>
+        <w:pStyle w:val="Code0"/>
+      </w:pPr>
+      <w:r>
+        <w:t xml:space="preserve">      },</w:t>
+      </w:r>
+    </w:p>
+    <w:p>
+      <w:pPr>
+        <w:pStyle w:val="Code0"/>
+      </w:pPr>
+      <w:r>
+        <w:t xml:space="preserve">      "_keys": ["0", "1"]</w:t>
+      </w:r>
+    </w:p>
+    <w:p>
+      <w:pPr>
+        <w:pStyle w:val="Code0"/>
+      </w:pPr>
+      <w:r>
+        <w:t xml:space="preserve">   },</w:t>
+      </w:r>
+    </w:p>
+    <w:p>
+      <w:pPr>
+        <w:pStyle w:val="Code0"/>
+      </w:pPr>
+      <w:r>
+        <w:t xml:space="preserve">   "_keys": ["application-1"]</w:t>
+      </w:r>
+    </w:p>
+    <w:p>
+      <w:pPr>
+        <w:pStyle w:val="Code0"/>
+      </w:pPr>
+      <w:r>
+        <w:t>}</w:t>
+      </w:r>
+    </w:p>
+    <w:p>
+      <w:pPr>
+        <w:pStyle w:val="BodyText"/>
+      </w:pPr>
+      <w:r>
+        <w:t xml:space="preserve"> “_keys” store the list of keys for each level of a dictionary to provide convenience in post-processing.</w:t>
+      </w:r>
+    </w:p>
+    <w:p>
+      <w:pPr>
+        <w:pStyle w:val="Heading20"/>
+      </w:pPr>
+    </w:p>
+    <w:p>
+      <w:pPr>
+        <w:rPr>
+          <w:rFonts w:ascii="Calibri" w:eastAsia="Calibri" w:hAnsi="Calibri" w:cs="Calibri"/>
+          <w:b/>
+          <w:color w:val="auto"/>
+          <w:sz w:val="28"/>
+          <w:szCs w:val="28"/>
+        </w:rPr>
+      </w:pPr>
+      <w:r>
+        <w:br w:type="page"/>
+      </w:r>
+    </w:p>
+    <w:p>
+      <w:pPr>
+        <w:pStyle w:val="Heading20"/>
+      </w:pPr>
+      <w:r>
+        <w:lastRenderedPageBreak/>
+        <w:t>Workflow: Cloud Foundry: Instance Command</w:t>
+      </w:r>
+    </w:p>
+    <w:p>
+      <w:pPr>
+        <w:pStyle w:val="BodyText"/>
+      </w:pPr>
+      <w:r>
+        <w:t xml:space="preserve">Below is a </w:t>
+      </w:r>
+      <w:r>
+        <w:t>screen</w:t>
+      </w:r>
+      <w:r>
+        <w:t xml:space="preserve"> shot of an example workflow that calls the </w:t>
+      </w:r>
+      <w:proofErr w:type="spellStart"/>
+      <w:r>
+        <w:t>fn_cloud_foundry_instance_command</w:t>
+      </w:r>
+      <w:proofErr w:type="spellEnd"/>
+      <w:r>
+        <w:t xml:space="preserve"> function.  The Cloud Foundry: Instance Command workflow specifies the application and a command to apply to each of the specified instances of the application. </w:t>
+      </w:r>
+    </w:p>
+    <w:p>
+      <w:pPr>
+        <w:pStyle w:val="BodyText"/>
+      </w:pPr>
+    </w:p>
+    <w:p>
+      <w:pPr>
+        <w:pStyle w:val="BodyText"/>
+      </w:pPr>
+    </w:p>
+    <w:p>
+      <w:pPr>
+        <w:pStyle w:val="BodyText"/>
+      </w:pPr>
+      <w:r>
+        <w:rPr>
+          <w:noProof/>
+        </w:rPr>
+        <w:drawing>
+          <wp:inline distT="0" distB="0" distL="0" distR="0" wp14:anchorId="0DC222F0" wp14:editId="19C490B1">
+            <wp:extent cx="5486400" cy="4765675"/>
+            <wp:effectExtent l="50800" t="12700" r="50800" b="85725"/>
+            <wp:docPr id="38" name="Picture 38"/>
+            <wp:cNvGraphicFramePr>
+              <a:graphicFrameLocks xmlns:a="http://schemas.openxmlformats.org/drawingml/2006/main" noChangeAspect="1"/>
+            </wp:cNvGraphicFramePr>
+            <a:graphic xmlns:a="http://schemas.openxmlformats.org/drawingml/2006/main">
+              <a:graphicData uri="http://schemas.openxmlformats.org/drawingml/2006/picture">
+                <pic:pic xmlns:pic="http://schemas.openxmlformats.org/drawingml/2006/picture">
+                  <pic:nvPicPr>
+                    <pic:cNvPr id="38" name="Screen Shot 2018-11-11 at 11.07.05 AM.png"/>
+                    <pic:cNvPicPr/>
+                  </pic:nvPicPr>
+                  <pic:blipFill>
+                    <a:blip r:embed="rId25"/>
+                    <a:stretch>
+                      <a:fillRect/>
+                    </a:stretch>
+                  </pic:blipFill>
+                  <pic:spPr>
+                    <a:xfrm>
+                      <a:off x="0" y="0"/>
+                      <a:ext cx="5486400" cy="4765675"/>
+                    </a:xfrm>
+                    <a:prstGeom prst="rect">
+                      <a:avLst/>
+                    </a:prstGeom>
+                    <a:effectLst>
+                      <a:outerShdw blurRad="50800" dist="38100" dir="5400000" algn="t" rotWithShape="0">
+                        <a:prstClr val="black">
+                          <a:alpha val="40000"/>
+                        </a:prstClr>
+                      </a:outerShdw>
+                    </a:effectLst>
+                  </pic:spPr>
+                </pic:pic>
+              </a:graphicData>
+            </a:graphic>
+          </wp:inline>
+        </w:drawing>
+      </w:r>
+    </w:p>
+    <w:p>
+      <w:pPr>
+        <w:pStyle w:val="Heading20"/>
+      </w:pPr>
+    </w:p>
+    <w:p>
+      <w:pPr>
+        <w:rPr>
+          <w:rFonts w:ascii="Calibri" w:eastAsia="Calibri" w:hAnsi="Calibri" w:cs="Calibri"/>
+          <w:b/>
+          <w:color w:val="auto"/>
+          <w:sz w:val="28"/>
+          <w:szCs w:val="28"/>
+        </w:rPr>
+      </w:pPr>
+      <w:r>
+        <w:br w:type="page"/>
+      </w:r>
+    </w:p>
+    <w:p>
+      <w:pPr>
+        <w:pStyle w:val="BodyText"/>
+      </w:pPr>
+      <w:r>
+        <w:lastRenderedPageBreak/>
+        <w:t>Below is a screenshot of the pre-processor script for the example Cloud Foundry Instance Command workflow.  The application name is retrieved from the artifact value, which is an artifact of type “Service”. The Cloud Foundry</w:t>
+      </w:r>
+      <w:r>
+        <w:t xml:space="preserve"> instances are a comma separated list of the application instances on which the command will be applied.  In this workflow DELETE is the only command implemented.</w:t>
+      </w:r>
+    </w:p>
+    <w:p>
+      <w:pPr>
+        <w:pStyle w:val="Heading10"/>
+      </w:pPr>
+    </w:p>
+    <w:p>
+      <w:pPr>
+        <w:pStyle w:val="Heading10"/>
+      </w:pPr>
+      <w:r>
+        <w:rPr>
+          <w:noProof/>
+        </w:rPr>
+        <w:drawing>
+          <wp:inline distT="0" distB="0" distL="0" distR="0" wp14:anchorId="6F30841E" wp14:editId="277030E7">
+            <wp:extent cx="4597400" cy="863600"/>
+            <wp:effectExtent l="50800" t="12700" r="50800" b="88900"/>
+            <wp:docPr id="23" name="Picture 23"/>
+            <wp:cNvGraphicFramePr>
+              <a:graphicFrameLocks xmlns:a="http://schemas.openxmlformats.org/drawingml/2006/main" noChangeAspect="1"/>
+            </wp:cNvGraphicFramePr>
+            <a:graphic xmlns:a="http://schemas.openxmlformats.org/drawingml/2006/main">
+              <a:graphicData uri="http://schemas.openxmlformats.org/drawingml/2006/picture">
+                <pic:pic xmlns:pic="http://schemas.openxmlformats.org/drawingml/2006/picture">
+                  <pic:nvPicPr>
+                    <pic:cNvPr id="23" name="Screen Shot 2018-11-08 at 3.43.17 PM.png"/>
+                    <pic:cNvPicPr/>
+                  </pic:nvPicPr>
+                  <pic:blipFill>
+                    <a:blip r:embed="rId26"/>
+                    <a:stretch>
+                      <a:fillRect/>
+                    </a:stretch>
+                  </pic:blipFill>
+                  <pic:spPr>
+                    <a:xfrm>
+                      <a:off x="0" y="0"/>
+                      <a:ext cx="4597400" cy="863600"/>
+                    </a:xfrm>
+                    <a:prstGeom prst="rect">
+                      <a:avLst/>
+                    </a:prstGeom>
+                    <a:effectLst>
+                      <a:outerShdw blurRad="50800" dist="38100" dir="5400000" algn="t" rotWithShape="0">
+                        <a:prstClr val="black">
+                          <a:alpha val="40000"/>
+                        </a:prstClr>
+                      </a:outerShdw>
+                    </a:effectLst>
+                  </pic:spPr>
+                </pic:pic>
+              </a:graphicData>
+            </a:graphic>
+          </wp:inline>
+        </w:drawing>
+      </w:r>
+    </w:p>
+    <w:p>
+      <w:pPr>
+        <w:pStyle w:val="BodyText"/>
+      </w:pPr>
+    </w:p>
+    <w:p>
+      <w:pPr>
+        <w:pStyle w:val="BodyText"/>
+      </w:pPr>
+      <w:r>
+        <w:t>Below is a screenshot of the post-processor script used in the Cloud Foundry Instance Command workflow:</w:t>
+      </w:r>
+    </w:p>
+    <w:p>
+      <w:pPr>
+        <w:pStyle w:val="Heading10"/>
+      </w:pPr>
+      <w:r>
+        <w:rPr>
+          <w:noProof/>
+        </w:rPr>
+        <w:drawing>
+          <wp:inline distT="0" distB="0" distL="0" distR="0" wp14:anchorId="4668CD25" wp14:editId="5FAF52EF">
+            <wp:extent cx="4292600" cy="1384300"/>
+            <wp:effectExtent l="50800" t="12700" r="50800" b="88900"/>
+            <wp:docPr id="24" name="Picture 24"/>
+            <wp:cNvGraphicFramePr>
+              <a:graphicFrameLocks xmlns:a="http://schemas.openxmlformats.org/drawingml/2006/main" noChangeAspect="1"/>
+            </wp:cNvGraphicFramePr>
+            <a:graphic xmlns:a="http://schemas.openxmlformats.org/drawingml/2006/main">
+              <a:graphicData uri="http://schemas.openxmlformats.org/drawingml/2006/picture">
+                <pic:pic xmlns:pic="http://schemas.openxmlformats.org/drawingml/2006/picture">
+                  <pic:nvPicPr>
+                    <pic:cNvPr id="24" name="Screen Shot 2018-11-08 at 3.44.25 PM.png"/>
+                    <pic:cNvPicPr/>
+                  </pic:nvPicPr>
+                  <pic:blipFill>
+                    <a:blip r:embed="rId27"/>
                     <a:stretch>
                       <a:fillRect/>
                     </a:stretch>
@@ -3536,21 +4963,96 @@
     </w:p>
     <w:p>
       <w:pPr>
+        <w:pStyle w:val="BodyText"/>
+        <w:rPr>
+          <w:noProof/>
+        </w:rPr>
+      </w:pPr>
+      <w:r>
+        <w:t>The artifact description is updated to indicate whether the command was successfully executed on each application instance.</w:t>
+      </w:r>
+      <w:r>
+        <w:rPr>
+          <w:noProof/>
+        </w:rPr>
+        <w:t xml:space="preserve"> </w:t>
+      </w:r>
+    </w:p>
+    <w:p>
+      <w:pPr>
+        <w:rPr>
+          <w:rFonts w:ascii="Arial" w:eastAsia="Times New Roman" w:hAnsi="Arial" w:cs="Times New Roman"/>
+          <w:noProof/>
+          <w:color w:val="auto"/>
+          <w:sz w:val="20"/>
+        </w:rPr>
+      </w:pPr>
+      <w:r>
+        <w:rPr>
+          <w:noProof/>
+        </w:rPr>
+        <w:br w:type="page"/>
+      </w:r>
+    </w:p>
+    <w:p>
+      <w:pPr>
         <w:pStyle w:val="Heading20"/>
-        <w:rPr>
-          <w:color w:val="4F81BD" w:themeColor="accent1"/>
-        </w:rPr>
+      </w:pPr>
+      <w:r>
+        <w:lastRenderedPageBreak/>
+        <w:t>Rule: Example: Cloud Foundry Instance Command</w:t>
+      </w:r>
+    </w:p>
+    <w:p>
+      <w:pPr>
+        <w:pStyle w:val="BodyText"/>
+      </w:pPr>
+      <w:r>
+        <w:t>The following screen shot shows an Example: Cloud Foundry Instance Command menu item rule</w:t>
+      </w:r>
+      <w:r>
+        <w:t xml:space="preserve"> </w:t>
+      </w:r>
+      <w:r>
+        <w:t xml:space="preserve">which will appear in the Action Menu of an artifact when the artifact value is set to “resilient-python-test”. When the rule menu item is activated, the Cloud Foundry Instance Command workflow is invoked on the deployed “resilient-python-test” application.  Modify or create your own rules to </w:t>
+      </w:r>
+      <w:r>
+        <w:t xml:space="preserve">act on instances of your </w:t>
+      </w:r>
+      <w:proofErr w:type="spellStart"/>
+      <w:r>
+        <w:t>Clound</w:t>
+      </w:r>
+      <w:proofErr w:type="spellEnd"/>
+      <w:r>
+        <w:t xml:space="preserve"> Foundry application.</w:t>
+      </w:r>
+      <w:bookmarkStart w:id="6" w:name="_GoBack"/>
+      <w:bookmarkEnd w:id="6"/>
+    </w:p>
+    <w:p>
+      <w:pPr>
+        <w:pStyle w:val="BodyText"/>
+      </w:pPr>
+    </w:p>
+    <w:p>
+      <w:pPr>
+        <w:pStyle w:val="BodyText"/>
+      </w:pPr>
+    </w:p>
+    <w:p>
+      <w:pPr>
+        <w:pStyle w:val="BodyText"/>
       </w:pPr>
       <w:r>
         <w:rPr>
           <w:noProof/>
-          <w:color w:val="4F81BD" w:themeColor="accent1"/>
         </w:rPr>
         <w:drawing>
-          <wp:inline distT="0" distB="0" distL="0" distR="0" wp14:anchorId="1389C106" wp14:editId="3E4FC33B">
-            <wp:extent cx="5486400" cy="2522855"/>
-            <wp:effectExtent l="50800" t="12700" r="50800" b="93345"/>
-            <wp:docPr id="29" name="Picture 29"/>
+          <wp:inline distT="0" distB="0" distL="0" distR="0" wp14:anchorId="69673D48" wp14:editId="3DA6FBD5">
+            <wp:extent cx="5486400" cy="2562225"/>
+            <wp:effectExtent l="50800" t="12700" r="50800" b="92075"/>
+            <wp:docPr id="42" name="Picture 42"/>
             <wp:cNvGraphicFramePr>
               <a:graphicFrameLocks xmlns:a="http://schemas.openxmlformats.org/drawingml/2006/main" noChangeAspect="1"/>
             </wp:cNvGraphicFramePr>
@@ -3558,11 +5060,11 @@
               <a:graphicData uri="http://schemas.openxmlformats.org/drawingml/2006/picture">
                 <pic:pic xmlns:pic="http://schemas.openxmlformats.org/drawingml/2006/picture">
                   <pic:nvPicPr>
-                    <pic:cNvPr id="29" name="Screen Shot 2018-11-08 at 4.21.05 PM.png"/>
+                    <pic:cNvPr id="42" name="Screen Shot 2018-11-11 at 3.42.50 PM.png"/>
                     <pic:cNvPicPr/>
                   </pic:nvPicPr>
                   <pic:blipFill>
-                    <a:blip r:embed="rId20"/>
+                    <a:blip r:embed="rId28"/>
                     <a:stretch>
                       <a:fillRect/>
                     </a:stretch>
@@ -3570,7 +5072,7 @@
                   <pic:spPr>
                     <a:xfrm>
                       <a:off x="0" y="0"/>
-                      <a:ext cx="5486400" cy="2522855"/>
+                      <a:ext cx="5486400" cy="2562225"/>
                     </a:xfrm>
                     <a:prstGeom prst="rect">
                       <a:avLst/>
@@ -3589,183 +5091,23 @@
           </wp:inline>
         </w:drawing>
       </w:r>
-    </w:p>
-    <w:p>
-      <w:pPr>
-        <w:pStyle w:val="Heading20"/>
-        <w:rPr>
-          <w:color w:val="4F81BD" w:themeColor="accent1"/>
-        </w:rPr>
-      </w:pPr>
-    </w:p>
-    <w:p>
-      <w:pPr>
-        <w:pStyle w:val="Heading20"/>
-        <w:rPr>
-          <w:color w:val="4F81BD" w:themeColor="accent1"/>
-        </w:rPr>
-      </w:pPr>
-    </w:p>
-    <w:p>
-      <w:pPr>
-        <w:pStyle w:val="Heading20"/>
-        <w:rPr>
-          <w:color w:val="4F81BD" w:themeColor="accent1"/>
-        </w:rPr>
-      </w:pPr>
-    </w:p>
-    <w:p>
-      <w:pPr>
-        <w:pStyle w:val="Heading20"/>
-        <w:rPr>
-          <w:color w:val="4F81BD" w:themeColor="accent1"/>
-        </w:rPr>
-      </w:pPr>
-    </w:p>
-    <w:p>
-      <w:pPr>
-        <w:pStyle w:val="Heading20"/>
-        <w:rPr>
-          <w:color w:val="4F81BD" w:themeColor="accent1"/>
-        </w:rPr>
-      </w:pPr>
-    </w:p>
-    <w:p>
-      <w:pPr>
-        <w:pStyle w:val="Heading20"/>
-        <w:rPr>
-          <w:color w:val="4F81BD" w:themeColor="accent1"/>
-        </w:rPr>
-      </w:pPr>
-    </w:p>
-    <w:p>
-      <w:pPr>
-        <w:pStyle w:val="Heading20"/>
-        <w:rPr>
-          <w:color w:val="4F81BD" w:themeColor="accent1"/>
-        </w:rPr>
-      </w:pPr>
-    </w:p>
-    <w:p>
-      <w:pPr>
-        <w:pStyle w:val="Heading20"/>
-        <w:rPr>
-          <w:color w:val="4F81BD" w:themeColor="accent1"/>
-        </w:rPr>
-      </w:pPr>
-    </w:p>
-    <w:p>
-      <w:pPr>
-        <w:pStyle w:val="Heading20"/>
-        <w:rPr>
-          <w:color w:val="4F81BD" w:themeColor="accent1"/>
-        </w:rPr>
-      </w:pPr>
-    </w:p>
-    <w:p>
-      <w:pPr>
-        <w:pStyle w:val="Heading20"/>
-      </w:pPr>
-      <w:proofErr w:type="spellStart"/>
-      <w:r>
-        <w:rPr>
-          <w:color w:val="4F81BD" w:themeColor="accent1"/>
-        </w:rPr>
-        <w:lastRenderedPageBreak/>
-        <w:t>fn_cloud_foundry_instance_command</w:t>
-      </w:r>
-      <w:proofErr w:type="spellEnd"/>
-      <w:r>
-        <w:rPr>
-          <w:color w:val="4F81BD" w:themeColor="accent1"/>
-        </w:rPr>
-        <w:t xml:space="preserve">: </w:t>
-      </w:r>
-      <w:r>
-        <w:t>Cloud Foundry: Instance Command</w:t>
-      </w:r>
-    </w:p>
-    <w:p>
-      <w:pPr>
-        <w:pStyle w:val="Heading20"/>
-      </w:pPr>
-      <w:r>
-        <w:rPr>
-          <w:noProof/>
-        </w:rPr>
-        <w:drawing>
-          <wp:inline distT="0" distB="0" distL="0" distR="0" wp14:anchorId="4335AF42" wp14:editId="35A8C83C">
-            <wp:extent cx="4711700" cy="2806700"/>
-            <wp:effectExtent l="50800" t="12700" r="50800" b="88900"/>
-            <wp:docPr id="13" name="Picture 13"/>
-            <wp:cNvGraphicFramePr>
-              <a:graphicFrameLocks xmlns:a="http://schemas.openxmlformats.org/drawingml/2006/main" noChangeAspect="1"/>
-            </wp:cNvGraphicFramePr>
-            <a:graphic xmlns:a="http://schemas.openxmlformats.org/drawingml/2006/main">
-              <a:graphicData uri="http://schemas.openxmlformats.org/drawingml/2006/picture">
-                <pic:pic xmlns:pic="http://schemas.openxmlformats.org/drawingml/2006/picture">
-                  <pic:nvPicPr>
-                    <pic:cNvPr id="13" name="Screen Shot 2018-11-08 at 1.13.17 PM.png"/>
-                    <pic:cNvPicPr/>
-                  </pic:nvPicPr>
-                  <pic:blipFill>
-                    <a:blip r:embed="rId21"/>
-                    <a:stretch>
-                      <a:fillRect/>
-                    </a:stretch>
-                  </pic:blipFill>
-                  <pic:spPr>
-                    <a:xfrm>
-                      <a:off x="0" y="0"/>
-                      <a:ext cx="4711700" cy="2806700"/>
-                    </a:xfrm>
-                    <a:prstGeom prst="rect">
-                      <a:avLst/>
-                    </a:prstGeom>
-                    <a:effectLst>
-                      <a:outerShdw blurRad="50800" dist="38100" dir="5400000" algn="t" rotWithShape="0">
-                        <a:prstClr val="black">
-                          <a:alpha val="40000"/>
-                        </a:prstClr>
-                      </a:outerShdw>
-                    </a:effectLst>
-                  </pic:spPr>
-                </pic:pic>
-              </a:graphicData>
-            </a:graphic>
-          </wp:inline>
-        </w:drawing>
-      </w:r>
-    </w:p>
-    <w:p>
-      <w:pPr>
-        <w:pStyle w:val="Heading20"/>
-      </w:pPr>
-    </w:p>
-    <w:p>
-      <w:pPr>
-        <w:pStyle w:val="BodyText"/>
-      </w:pPr>
-      <w:r>
-        <w:t>Function</w:t>
-      </w:r>
-      <w:r>
-        <w:t xml:space="preserve"> </w:t>
-      </w:r>
-      <w:proofErr w:type="spellStart"/>
-      <w:r>
-        <w:t>fn_cloud_foundry_instance_command</w:t>
-      </w:r>
-      <w:proofErr w:type="spellEnd"/>
-      <w:r>
-        <w:t xml:space="preserve"> </w:t>
-      </w:r>
-      <w:r>
-        <w:t>executes</w:t>
-      </w:r>
-      <w:r>
-        <w:t xml:space="preserve"> commands on the instances of a specified application. Currently only supports deleting an instance.</w:t>
-      </w:r>
+      <w:r>
+        <w:br w:type="page"/>
+      </w:r>
+    </w:p>
+    <w:p>
+      <w:pPr>
+        <w:pStyle w:val="Heading10"/>
+      </w:pPr>
+    </w:p>
+    <w:p>
+      <w:pPr>
+        <w:pStyle w:val="Heading10"/>
+      </w:pPr>
+      <w:r>
+        <w:t>Troubleshooting</w:t>
+      </w:r>
+      <w:bookmarkEnd w:id="5"/>
     </w:p>
     <w:p>
       <w:pPr>
@@ -3773,136 +5115,25 @@
         <w:keepNext/>
       </w:pPr>
       <w:r>
-        <w:t>It takes in 4 inputs:</w:t>
-      </w:r>
-    </w:p>
-    <w:p>
-      <w:pPr>
-        <w:pStyle w:val="BodyText"/>
+        <w:t>There are several ways to verify</w:t>
+      </w:r>
+      <w:r>
+        <w:t xml:space="preserve"> the successful operation of a f</w:t>
+      </w:r>
+      <w:r>
+        <w:t xml:space="preserve">unction. </w:t>
+      </w:r>
+    </w:p>
+    <w:p>
+      <w:pPr>
+        <w:pStyle w:val="ListBullet"/>
         <w:keepNext/>
-        <w:numPr>
-          <w:ilvl w:val="0"/>
-          <w:numId w:val="34"/>
-        </w:numPr>
-      </w:pPr>
-      <w:proofErr w:type="spellStart"/>
-      <w:r>
-        <w:t>fn_cloud_foundry_</w:t>
-      </w:r>
-      <w:r>
-        <w:t>instances</w:t>
-      </w:r>
-      <w:proofErr w:type="spellEnd"/>
-      <w:r>
-        <w:t xml:space="preserve">: </w:t>
-      </w:r>
-      <w:r>
-        <w:rPr>
-          <w:b/>
-        </w:rPr>
-        <w:t>Required</w:t>
-      </w:r>
-      <w:r>
-        <w:t xml:space="preserve"> – name or comma-separated names of the </w:t>
-      </w:r>
-      <w:r>
-        <w:t>instances</w:t>
-      </w:r>
-      <w:r>
-        <w:t>(s) that the actions should be applied to.</w:t>
-      </w:r>
-    </w:p>
-    <w:p>
-      <w:pPr>
-        <w:pStyle w:val="BodyText"/>
-        <w:keepNext/>
-        <w:numPr>
-          <w:ilvl w:val="0"/>
-          <w:numId w:val="34"/>
-        </w:numPr>
-      </w:pPr>
-      <w:proofErr w:type="spellStart"/>
-      <w:r>
-        <w:t>fn_cloud_foundry_applications</w:t>
-      </w:r>
-      <w:proofErr w:type="spellEnd"/>
-      <w:r>
-        <w:t xml:space="preserve">: </w:t>
-      </w:r>
-      <w:r>
-        <w:rPr>
-          <w:b/>
-        </w:rPr>
-        <w:t>Required</w:t>
-      </w:r>
-      <w:r>
-        <w:t xml:space="preserve"> – name of the single application whose instances should be affected by the action.</w:t>
-      </w:r>
-    </w:p>
-    <w:p>
-      <w:pPr>
-        <w:pStyle w:val="BodyText"/>
-        <w:keepNext/>
-        <w:numPr>
-          <w:ilvl w:val="0"/>
-          <w:numId w:val="34"/>
-        </w:numPr>
-      </w:pPr>
-      <w:proofErr w:type="spellStart"/>
-      <w:r>
-        <w:t>fn_cloud_foundry_</w:t>
-      </w:r>
-      <w:r>
-        <w:t>instance_action</w:t>
-      </w:r>
-      <w:proofErr w:type="spellEnd"/>
-      <w:r>
-        <w:t xml:space="preserve">: </w:t>
-      </w:r>
-      <w:r>
-        <w:rPr>
-          <w:b/>
-        </w:rPr>
-        <w:t>Required</w:t>
-      </w:r>
-      <w:r>
-        <w:t xml:space="preserve"> – select field with the list of all possible actions to be performed on the </w:t>
-      </w:r>
-      <w:r>
-        <w:t>instance</w:t>
-      </w:r>
-      <w:r>
-        <w:t xml:space="preserve">. </w:t>
-      </w:r>
-      <w:r>
-        <w:t>Currently, only delete.</w:t>
-      </w:r>
-    </w:p>
-    <w:p>
-      <w:pPr>
-        <w:pStyle w:val="BodyText"/>
-        <w:keepNext/>
-        <w:numPr>
-          <w:ilvl w:val="0"/>
-          <w:numId w:val="34"/>
-        </w:numPr>
-      </w:pPr>
-      <w:proofErr w:type="spellStart"/>
-      <w:r>
-        <w:t>fn_cloud_foundry_additional_parameters_json</w:t>
-      </w:r>
-      <w:proofErr w:type="spellEnd"/>
-      <w:r>
-        <w:t xml:space="preserve">: </w:t>
-      </w:r>
-      <w:r>
-        <w:rPr>
-          <w:b/>
-        </w:rPr>
-        <w:t>Optional</w:t>
-      </w:r>
-      <w:r>
-        <w:t xml:space="preserve"> – here for the purposes of allowing the actions to be added and extended in the future. Accepts valid JSON, which will be passed to the method executing chosen actions. </w:t>
+      </w:pPr>
+      <w:r>
+        <w:t>Resilient</w:t>
+      </w:r>
+      <w:r>
+        <w:t xml:space="preserve"> Action Status</w:t>
       </w:r>
     </w:p>
     <w:p>
@@ -3911,428 +5142,38 @@
         <w:keepNext/>
         <w:ind w:left="360"/>
       </w:pPr>
-    </w:p>
-    <w:p>
-      <w:pPr>
-        <w:pStyle w:val="BodyText"/>
-        <w:rPr>
-          <w:i/>
-          <w:color w:val="4F81BD" w:themeColor="accent1"/>
-        </w:rPr>
-      </w:pPr>
-      <w:r>
-        <w:t xml:space="preserve">Listed below, is the format of the results </w:t>
-      </w:r>
-      <w:r>
-        <w:t xml:space="preserve">of </w:t>
-      </w:r>
-      <w:r>
-        <w:t xml:space="preserve">the function. </w:t>
-      </w:r>
-      <w:r>
-        <w:t>The results indicate</w:t>
-      </w:r>
-      <w:r>
-        <w:t xml:space="preserve"> whether the action was successfully applied to each of the </w:t>
-      </w:r>
-      <w:r>
-        <w:t>instance of the application</w:t>
-      </w:r>
-      <w:r>
-        <w:t xml:space="preserve"> specified, as well as other data relevant to the action itself, per </w:t>
-      </w:r>
-      <w:r>
-        <w:t>instance</w:t>
-      </w:r>
-      <w:r>
-        <w:t>.</w:t>
-      </w:r>
-    </w:p>
-    <w:p>
-      <w:pPr>
-        <w:pStyle w:val="Code0"/>
-      </w:pPr>
-      <w:r>
-        <w:t>{</w:t>
-      </w:r>
-    </w:p>
-    <w:p>
-      <w:pPr>
-        <w:pStyle w:val="Code0"/>
-      </w:pPr>
-      <w:r>
-        <w:t xml:space="preserve">   "application-1": {</w:t>
-      </w:r>
-    </w:p>
-    <w:p>
-      <w:pPr>
-        <w:pStyle w:val="Code0"/>
-      </w:pPr>
-      <w:r>
-        <w:t xml:space="preserve">      "0</w:t>
-      </w:r>
-      <w:proofErr w:type="gramStart"/>
-      <w:r>
-        <w:t>":{</w:t>
-      </w:r>
-      <w:proofErr w:type="gramEnd"/>
-    </w:p>
-    <w:p>
-      <w:pPr>
-        <w:pStyle w:val="Code0"/>
-      </w:pPr>
-      <w:r>
-        <w:t xml:space="preserve">         "success": true,</w:t>
-      </w:r>
-    </w:p>
-    <w:p>
-      <w:pPr>
-        <w:pStyle w:val="Code0"/>
-      </w:pPr>
-      <w:r>
-        <w:t xml:space="preserve">         "</w:t>
-      </w:r>
-      <w:proofErr w:type="spellStart"/>
-      <w:r>
-        <w:t>other_data</w:t>
-      </w:r>
-      <w:proofErr w:type="spellEnd"/>
-      <w:r>
-        <w:t>": "...",</w:t>
-      </w:r>
-    </w:p>
-    <w:p>
-      <w:pPr>
-        <w:pStyle w:val="Code0"/>
-      </w:pPr>
-      <w:r>
-        <w:t xml:space="preserve">         "_keys</w:t>
-      </w:r>
-      <w:proofErr w:type="gramStart"/>
-      <w:r>
-        <w:t>":[</w:t>
-      </w:r>
-      <w:proofErr w:type="gramEnd"/>
-      <w:r>
-        <w:t>"success", "</w:t>
-      </w:r>
-      <w:proofErr w:type="spellStart"/>
-      <w:r>
-        <w:t>other_data</w:t>
-      </w:r>
-      <w:proofErr w:type="spellEnd"/>
-      <w:r>
-        <w:t>"]</w:t>
-      </w:r>
-    </w:p>
-    <w:p>
-      <w:pPr>
-        <w:pStyle w:val="Code0"/>
-      </w:pPr>
-      <w:r>
-        <w:lastRenderedPageBreak/>
-        <w:t xml:space="preserve">      },</w:t>
-      </w:r>
-    </w:p>
-    <w:p>
-      <w:pPr>
-        <w:pStyle w:val="Code0"/>
-      </w:pPr>
-      <w:r>
-        <w:t xml:space="preserve">      "1": {</w:t>
-      </w:r>
-    </w:p>
-    <w:p>
-      <w:pPr>
-        <w:pStyle w:val="Code0"/>
-      </w:pPr>
-      <w:r>
-        <w:t xml:space="preserve">         "</w:t>
-      </w:r>
-      <w:proofErr w:type="spellStart"/>
-      <w:r>
-        <w:t>success</w:t>
-      </w:r>
-      <w:proofErr w:type="gramStart"/>
-      <w:r>
-        <w:t>":false</w:t>
-      </w:r>
-      <w:proofErr w:type="spellEnd"/>
-      <w:proofErr w:type="gramEnd"/>
-      <w:r>
-        <w:t>,</w:t>
-      </w:r>
-    </w:p>
-    <w:p>
-      <w:pPr>
-        <w:pStyle w:val="Code0"/>
-      </w:pPr>
-      <w:r>
-        <w:t xml:space="preserve">         "details": "...",</w:t>
-      </w:r>
-    </w:p>
-    <w:p>
-      <w:pPr>
-        <w:pStyle w:val="Code0"/>
-      </w:pPr>
-      <w:r>
-        <w:t xml:space="preserve">         "_keys": ["success", "details"]</w:t>
-      </w:r>
-    </w:p>
-    <w:p>
-      <w:pPr>
-        <w:pStyle w:val="Code0"/>
-      </w:pPr>
-      <w:r>
-        <w:t xml:space="preserve">      },</w:t>
-      </w:r>
-    </w:p>
-    <w:p>
-      <w:pPr>
-        <w:pStyle w:val="Code0"/>
-      </w:pPr>
-      <w:r>
-        <w:t xml:space="preserve">      "_keys": ["0", "1"]</w:t>
-      </w:r>
-    </w:p>
-    <w:p>
-      <w:pPr>
-        <w:pStyle w:val="Code0"/>
-      </w:pPr>
-      <w:r>
-        <w:t xml:space="preserve">   },</w:t>
-      </w:r>
-    </w:p>
-    <w:p>
-      <w:pPr>
-        <w:pStyle w:val="Code0"/>
-      </w:pPr>
-      <w:r>
-        <w:t xml:space="preserve">   "_keys": ["application-1"]</w:t>
-      </w:r>
-    </w:p>
-    <w:p>
-      <w:pPr>
-        <w:pStyle w:val="Code0"/>
-      </w:pPr>
-      <w:r>
-        <w:t>}</w:t>
-      </w:r>
-    </w:p>
-    <w:p>
-      <w:pPr>
-        <w:pStyle w:val="BodyText"/>
-      </w:pPr>
-      <w:r>
-        <w:t xml:space="preserve"> “_keys” store the list of keys for each level of a dictionary to provide convenience in post-processing.</w:t>
-      </w:r>
-    </w:p>
-    <w:p>
-      <w:pPr>
-        <w:pStyle w:val="Heading20"/>
-      </w:pPr>
-      <w:r>
-        <w:rPr>
-          <w:noProof/>
-        </w:rPr>
-        <w:lastRenderedPageBreak/>
-        <w:drawing>
-          <wp:inline distT="0" distB="0" distL="0" distR="0" wp14:anchorId="06AAE6F3" wp14:editId="1E19D75F">
-            <wp:extent cx="5270500" cy="4000500"/>
-            <wp:effectExtent l="50800" t="12700" r="50800" b="88900"/>
-            <wp:docPr id="21" name="Picture 21"/>
-            <wp:cNvGraphicFramePr>
-              <a:graphicFrameLocks xmlns:a="http://schemas.openxmlformats.org/drawingml/2006/main" noChangeAspect="1"/>
-            </wp:cNvGraphicFramePr>
-            <a:graphic xmlns:a="http://schemas.openxmlformats.org/drawingml/2006/main">
-              <a:graphicData uri="http://schemas.openxmlformats.org/drawingml/2006/picture">
-                <pic:pic xmlns:pic="http://schemas.openxmlformats.org/drawingml/2006/picture">
-                  <pic:nvPicPr>
-                    <pic:cNvPr id="21" name="Screen Shot 2018-11-08 at 3.42.42 PM.png"/>
-                    <pic:cNvPicPr/>
-                  </pic:nvPicPr>
-                  <pic:blipFill>
-                    <a:blip r:embed="rId22"/>
-                    <a:stretch>
-                      <a:fillRect/>
-                    </a:stretch>
-                  </pic:blipFill>
-                  <pic:spPr>
-                    <a:xfrm>
-                      <a:off x="0" y="0"/>
-                      <a:ext cx="5272704" cy="4002173"/>
-                    </a:xfrm>
-                    <a:prstGeom prst="rect">
-                      <a:avLst/>
-                    </a:prstGeom>
-                    <a:effectLst>
-                      <a:outerShdw blurRad="50800" dist="38100" dir="5400000" algn="t" rotWithShape="0">
-                        <a:prstClr val="black">
-                          <a:alpha val="40000"/>
-                        </a:prstClr>
-                      </a:outerShdw>
-                    </a:effectLst>
-                  </pic:spPr>
-                </pic:pic>
-              </a:graphicData>
-            </a:graphic>
-          </wp:inline>
-        </w:drawing>
-      </w:r>
-    </w:p>
-    <w:p>
-      <w:pPr>
-        <w:pStyle w:val="Heading10"/>
-      </w:pPr>
-    </w:p>
-    <w:p>
-      <w:pPr>
-        <w:pStyle w:val="Heading10"/>
-      </w:pPr>
-      <w:r>
-        <w:rPr>
-          <w:noProof/>
-        </w:rPr>
-        <w:drawing>
-          <wp:inline distT="0" distB="0" distL="0" distR="0" wp14:anchorId="6F30841E" wp14:editId="277030E7">
-            <wp:extent cx="4597400" cy="863600"/>
-            <wp:effectExtent l="50800" t="12700" r="50800" b="88900"/>
-            <wp:docPr id="23" name="Picture 23"/>
-            <wp:cNvGraphicFramePr>
-              <a:graphicFrameLocks xmlns:a="http://schemas.openxmlformats.org/drawingml/2006/main" noChangeAspect="1"/>
-            </wp:cNvGraphicFramePr>
-            <a:graphic xmlns:a="http://schemas.openxmlformats.org/drawingml/2006/main">
-              <a:graphicData uri="http://schemas.openxmlformats.org/drawingml/2006/picture">
-                <pic:pic xmlns:pic="http://schemas.openxmlformats.org/drawingml/2006/picture">
-                  <pic:nvPicPr>
-                    <pic:cNvPr id="23" name="Screen Shot 2018-11-08 at 3.43.17 PM.png"/>
-                    <pic:cNvPicPr/>
-                  </pic:nvPicPr>
-                  <pic:blipFill>
-                    <a:blip r:embed="rId23"/>
-                    <a:stretch>
-                      <a:fillRect/>
-                    </a:stretch>
-                  </pic:blipFill>
-                  <pic:spPr>
-                    <a:xfrm>
-                      <a:off x="0" y="0"/>
-                      <a:ext cx="4597400" cy="863600"/>
-                    </a:xfrm>
-                    <a:prstGeom prst="rect">
-                      <a:avLst/>
-                    </a:prstGeom>
-                    <a:effectLst>
-                      <a:outerShdw blurRad="50800" dist="38100" dir="5400000" algn="t" rotWithShape="0">
-                        <a:prstClr val="black">
-                          <a:alpha val="40000"/>
-                        </a:prstClr>
-                      </a:outerShdw>
-                    </a:effectLst>
-                  </pic:spPr>
-                </pic:pic>
-              </a:graphicData>
-            </a:graphic>
-          </wp:inline>
-        </w:drawing>
-      </w:r>
-      <w:bookmarkStart w:id="6" w:name="_GoBack"/>
-      <w:bookmarkEnd w:id="6"/>
-    </w:p>
-    <w:p>
-      <w:pPr>
-        <w:pStyle w:val="Heading10"/>
-      </w:pPr>
-    </w:p>
-    <w:p>
-      <w:pPr>
-        <w:pStyle w:val="Heading10"/>
-      </w:pPr>
-      <w:r>
-        <w:rPr>
-          <w:noProof/>
-        </w:rPr>
-        <w:drawing>
-          <wp:inline distT="0" distB="0" distL="0" distR="0" wp14:anchorId="4668CD25" wp14:editId="5FAF52EF">
-            <wp:extent cx="4292600" cy="1384300"/>
-            <wp:effectExtent l="50800" t="12700" r="50800" b="88900"/>
-            <wp:docPr id="24" name="Picture 24"/>
-            <wp:cNvGraphicFramePr>
-              <a:graphicFrameLocks xmlns:a="http://schemas.openxmlformats.org/drawingml/2006/main" noChangeAspect="1"/>
-            </wp:cNvGraphicFramePr>
-            <a:graphic xmlns:a="http://schemas.openxmlformats.org/drawingml/2006/main">
-              <a:graphicData uri="http://schemas.openxmlformats.org/drawingml/2006/picture">
-                <pic:pic xmlns:pic="http://schemas.openxmlformats.org/drawingml/2006/picture">
-                  <pic:nvPicPr>
-                    <pic:cNvPr id="24" name="Screen Shot 2018-11-08 at 3.44.25 PM.png"/>
-                    <pic:cNvPicPr/>
-                  </pic:nvPicPr>
-                  <pic:blipFill>
-                    <a:blip r:embed="rId19"/>
-                    <a:stretch>
-                      <a:fillRect/>
-                    </a:stretch>
-                  </pic:blipFill>
-                  <pic:spPr>
-                    <a:xfrm>
-                      <a:off x="0" y="0"/>
-                      <a:ext cx="4292600" cy="1384300"/>
-                    </a:xfrm>
-                    <a:prstGeom prst="rect">
-                      <a:avLst/>
-                    </a:prstGeom>
-                    <a:effectLst>
-                      <a:outerShdw blurRad="50800" dist="38100" dir="5400000" algn="t" rotWithShape="0">
-                        <a:prstClr val="black">
-                          <a:alpha val="40000"/>
-                        </a:prstClr>
-                      </a:outerShdw>
-                    </a:effectLst>
-                  </pic:spPr>
-                </pic:pic>
-              </a:graphicData>
-            </a:graphic>
-          </wp:inline>
-        </w:drawing>
-      </w:r>
-    </w:p>
-    <w:p>
-      <w:pPr>
-        <w:pStyle w:val="Heading10"/>
-      </w:pPr>
-    </w:p>
-    <w:p>
-      <w:pPr>
-        <w:pStyle w:val="Heading10"/>
-      </w:pPr>
-    </w:p>
-    <w:p>
-      <w:pPr>
-        <w:pStyle w:val="Heading10"/>
-      </w:pPr>
-    </w:p>
-    <w:p>
-      <w:pPr>
-        <w:pStyle w:val="Heading10"/>
-      </w:pPr>
-      <w:r>
-        <w:t>Troubleshooting</w:t>
-      </w:r>
-      <w:bookmarkEnd w:id="5"/>
-    </w:p>
-    <w:p>
-      <w:pPr>
-        <w:pStyle w:val="BodyText"/>
-        <w:keepNext/>
-      </w:pPr>
-      <w:r>
-        <w:t>There are several ways to verify</w:t>
-      </w:r>
-      <w:r>
-        <w:t xml:space="preserve"> the successful operation of a f</w:t>
-      </w:r>
-      <w:r>
-        <w:t xml:space="preserve">unction. </w:t>
+      <w:r>
+        <w:t xml:space="preserve">When viewing an </w:t>
+      </w:r>
+      <w:r>
+        <w:t>i</w:t>
+      </w:r>
+      <w:r>
+        <w:t xml:space="preserve">ncident, use the Actions menu to view Action Status. By default, pending and errors are displayed. Modify the filter for actions to also show Completed actions. Clicking on an </w:t>
+      </w:r>
+      <w:r>
+        <w:t>action</w:t>
+      </w:r>
+      <w:r>
+        <w:t xml:space="preserve"> display</w:t>
+      </w:r>
+      <w:r>
+        <w:t>s</w:t>
+      </w:r>
+      <w:r>
+        <w:t xml:space="preserve"> addi</w:t>
+      </w:r>
+      <w:r>
+        <w:t xml:space="preserve">tional information on </w:t>
+      </w:r>
+      <w:r>
+        <w:t>the</w:t>
+      </w:r>
+      <w:r>
+        <w:t xml:space="preserve"> progress made or what error</w:t>
+      </w:r>
+      <w:r>
+        <w:t xml:space="preserve"> occurred.</w:t>
       </w:r>
     </w:p>
     <w:p>
@@ -4341,263 +5182,211 @@
         <w:keepNext/>
       </w:pPr>
       <w:r>
+        <w:t>Resilient Scripting Log</w:t>
+      </w:r>
+    </w:p>
+    <w:p>
+      <w:pPr>
+        <w:pStyle w:val="BodyText"/>
+        <w:ind w:left="360"/>
+      </w:pPr>
+      <w:r>
+        <w:t xml:space="preserve">A separate log file is available to review scripting errors. This is useful when issues occur in the pre-processing or post-processing scripts.  The default location for this log file is: </w:t>
+      </w:r>
+      <w:r>
+        <w:rPr>
+          <w:rStyle w:val="codeChar"/>
+        </w:rPr>
+        <w:t>/</w:t>
+      </w:r>
+      <w:proofErr w:type="spellStart"/>
+      <w:r>
+        <w:rPr>
+          <w:rStyle w:val="codeChar"/>
+        </w:rPr>
+        <w:t>var</w:t>
+      </w:r>
+      <w:proofErr w:type="spellEnd"/>
+      <w:r>
+        <w:rPr>
+          <w:rStyle w:val="codeChar"/>
+        </w:rPr>
+        <w:t>/log/resilient-scripting/resilient-scripting.log</w:t>
+      </w:r>
+      <w:r>
+        <w:t>.</w:t>
+      </w:r>
+    </w:p>
+    <w:p>
+      <w:pPr>
+        <w:pStyle w:val="ListBullet"/>
+      </w:pPr>
+      <w:r>
         <w:t>Resilient</w:t>
       </w:r>
       <w:r>
-        <w:t xml:space="preserve"> Action Status</w:t>
-      </w:r>
+        <w:t xml:space="preserve"> Logs</w:t>
+      </w:r>
+    </w:p>
+    <w:p>
+      <w:pPr>
+        <w:pStyle w:val="BodyText"/>
+        <w:ind w:left="360"/>
+      </w:pPr>
+      <w:r>
+        <w:t xml:space="preserve">By default, </w:t>
+      </w:r>
+      <w:r>
+        <w:t>R</w:t>
+      </w:r>
+      <w:r>
+        <w:t xml:space="preserve">esilient logs are retained at </w:t>
+      </w:r>
+      <w:r>
+        <w:rPr>
+          <w:rStyle w:val="codeChar"/>
+        </w:rPr>
+        <w:t>/</w:t>
+      </w:r>
+      <w:proofErr w:type="spellStart"/>
+      <w:r>
+        <w:rPr>
+          <w:rStyle w:val="codeChar"/>
+        </w:rPr>
+        <w:t>usr</w:t>
+      </w:r>
+      <w:proofErr w:type="spellEnd"/>
+      <w:r>
+        <w:rPr>
+          <w:rStyle w:val="codeChar"/>
+        </w:rPr>
+        <w:t>/share/co3/logs</w:t>
+      </w:r>
+      <w:r>
+        <w:t xml:space="preserve">. The </w:t>
+      </w:r>
+      <w:r>
+        <w:rPr>
+          <w:rStyle w:val="codeChar"/>
+        </w:rPr>
+        <w:t>client.log</w:t>
+      </w:r>
+      <w:r>
+        <w:t xml:space="preserve"> may contain additional information </w:t>
+      </w:r>
+      <w:r>
+        <w:t>regarding the execution of functions.</w:t>
+      </w:r>
+    </w:p>
+    <w:p>
+      <w:pPr>
+        <w:pStyle w:val="ListBullet"/>
+      </w:pPr>
+      <w:r>
+        <w:t>Resilient-Circuits</w:t>
+      </w:r>
+    </w:p>
+    <w:p>
+      <w:pPr>
+        <w:pStyle w:val="BodyText"/>
+        <w:ind w:left="360"/>
+      </w:pPr>
+      <w:r>
+        <w:t>The l</w:t>
+      </w:r>
+      <w:r>
+        <w:t xml:space="preserve">og is controlled in the </w:t>
+      </w:r>
+      <w:r>
+        <w:rPr>
+          <w:rStyle w:val="codeChar"/>
+        </w:rPr>
+        <w:t>.resilient/</w:t>
+      </w:r>
+      <w:proofErr w:type="spellStart"/>
+      <w:r>
+        <w:rPr>
+          <w:rStyle w:val="codeChar"/>
+        </w:rPr>
+        <w:t>app.config</w:t>
+      </w:r>
+      <w:proofErr w:type="spellEnd"/>
+      <w:r>
+        <w:t xml:space="preserve"> file under the section </w:t>
+      </w:r>
+      <w:r>
+        <w:rPr>
+          <w:rStyle w:val="codeChar"/>
+        </w:rPr>
+        <w:t>[resil</w:t>
+      </w:r>
+      <w:r>
+        <w:rPr>
+          <w:rStyle w:val="codeChar"/>
+        </w:rPr>
+        <w:t>i</w:t>
+      </w:r>
+      <w:r>
+        <w:rPr>
+          <w:rStyle w:val="codeChar"/>
+        </w:rPr>
+        <w:t>ent]</w:t>
+      </w:r>
+      <w:r>
+        <w:t xml:space="preserve"> and the property </w:t>
+      </w:r>
+      <w:proofErr w:type="spellStart"/>
+      <w:r>
+        <w:rPr>
+          <w:rStyle w:val="codeChar"/>
+        </w:rPr>
+        <w:t>logdir</w:t>
+      </w:r>
+      <w:proofErr w:type="spellEnd"/>
+      <w:r>
+        <w:t xml:space="preserve">. The default file name is </w:t>
+      </w:r>
+      <w:r>
+        <w:rPr>
+          <w:rStyle w:val="codeChar"/>
+        </w:rPr>
+        <w:t>app.log</w:t>
+      </w:r>
+      <w:r>
+        <w:t xml:space="preserve">. Each function will </w:t>
+      </w:r>
+      <w:r>
+        <w:t>create</w:t>
+      </w:r>
+      <w:r>
+        <w:t xml:space="preserve"> progress information. Failures will show up </w:t>
+      </w:r>
+      <w:r>
+        <w:t xml:space="preserve">as errors and may contain </w:t>
+      </w:r>
+      <w:r>
+        <w:t>python trace statements.</w:t>
+      </w:r>
+    </w:p>
+    <w:p>
+      <w:pPr>
+        <w:pStyle w:val="Heading10"/>
+      </w:pPr>
+      <w:bookmarkStart w:id="7" w:name="_Toc510253274"/>
+      <w:r>
+        <w:t>Support</w:t>
+      </w:r>
+      <w:bookmarkEnd w:id="7"/>
     </w:p>
     <w:p>
       <w:pPr>
         <w:pStyle w:val="BodyText"/>
         <w:keepNext/>
-        <w:ind w:left="360"/>
-      </w:pPr>
-      <w:r>
-        <w:t xml:space="preserve">When viewing an </w:t>
-      </w:r>
-      <w:r>
-        <w:t>i</w:t>
-      </w:r>
-      <w:r>
-        <w:t xml:space="preserve">ncident, use the Actions menu to view Action Status. By default, pending and errors are displayed. Modify the filter for actions to also show Completed actions. Clicking on an </w:t>
-      </w:r>
-      <w:r>
-        <w:t>action</w:t>
-      </w:r>
-      <w:r>
-        <w:t xml:space="preserve"> display</w:t>
-      </w:r>
-      <w:r>
-        <w:t>s</w:t>
-      </w:r>
-      <w:r>
-        <w:t xml:space="preserve"> addi</w:t>
-      </w:r>
-      <w:r>
-        <w:t xml:space="preserve">tional information on </w:t>
-      </w:r>
-      <w:r>
-        <w:t>the</w:t>
-      </w:r>
-      <w:r>
-        <w:t xml:space="preserve"> progress made or what error</w:t>
-      </w:r>
-      <w:r>
-        <w:t xml:space="preserve"> occurred.</w:t>
-      </w:r>
-    </w:p>
-    <w:p>
-      <w:pPr>
-        <w:pStyle w:val="ListBullet"/>
-        <w:keepNext/>
-      </w:pPr>
-      <w:r>
-        <w:t>Resilient Scripting Log</w:t>
-      </w:r>
-    </w:p>
-    <w:p>
-      <w:pPr>
-        <w:pStyle w:val="BodyText"/>
-        <w:ind w:left="360"/>
-      </w:pPr>
-      <w:r>
-        <w:t xml:space="preserve">A separate log file is available to review scripting errors. This is useful when issues occur in the pre-processing or post-processing scripts.  The default location for this log file is: </w:t>
-      </w:r>
-      <w:r>
-        <w:rPr>
-          <w:rStyle w:val="codeChar"/>
-        </w:rPr>
-        <w:t>/</w:t>
-      </w:r>
-      <w:proofErr w:type="spellStart"/>
-      <w:r>
-        <w:rPr>
-          <w:rStyle w:val="codeChar"/>
-        </w:rPr>
-        <w:t>var</w:t>
-      </w:r>
-      <w:proofErr w:type="spellEnd"/>
-      <w:r>
-        <w:rPr>
-          <w:rStyle w:val="codeChar"/>
-        </w:rPr>
-        <w:t>/log/resilient-scripting/resilient-scripting.log</w:t>
-      </w:r>
-      <w:r>
-        <w:t>.</w:t>
-      </w:r>
-    </w:p>
-    <w:p>
-      <w:pPr>
-        <w:pStyle w:val="ListBullet"/>
-      </w:pPr>
-      <w:r>
-        <w:t>Resilient</w:t>
-      </w:r>
-      <w:r>
-        <w:t xml:space="preserve"> Logs</w:t>
-      </w:r>
-    </w:p>
-    <w:p>
-      <w:pPr>
-        <w:pStyle w:val="BodyText"/>
-        <w:ind w:left="360"/>
-      </w:pPr>
-      <w:r>
-        <w:t xml:space="preserve">By default, </w:t>
-      </w:r>
-      <w:r>
-        <w:t>R</w:t>
-      </w:r>
-      <w:r>
-        <w:t xml:space="preserve">esilient logs are retained at </w:t>
-      </w:r>
-      <w:r>
-        <w:rPr>
-          <w:rStyle w:val="codeChar"/>
-        </w:rPr>
-        <w:t>/</w:t>
-      </w:r>
-      <w:proofErr w:type="spellStart"/>
-      <w:r>
-        <w:rPr>
-          <w:rStyle w:val="codeChar"/>
-        </w:rPr>
-        <w:t>usr</w:t>
-      </w:r>
-      <w:proofErr w:type="spellEnd"/>
-      <w:r>
-        <w:rPr>
-          <w:rStyle w:val="codeChar"/>
-        </w:rPr>
-        <w:t>/share/co3/logs</w:t>
-      </w:r>
-      <w:r>
-        <w:t xml:space="preserve">. The </w:t>
-      </w:r>
-      <w:r>
-        <w:rPr>
-          <w:rStyle w:val="codeChar"/>
-        </w:rPr>
-        <w:t>client.log</w:t>
-      </w:r>
-      <w:r>
-        <w:t xml:space="preserve"> may contain additional information </w:t>
-      </w:r>
-      <w:r>
-        <w:t>regarding the execution of functions.</w:t>
-      </w:r>
-    </w:p>
-    <w:p>
-      <w:pPr>
-        <w:pStyle w:val="ListBullet"/>
-      </w:pPr>
-      <w:r>
-        <w:t>Resilient-Circuits</w:t>
-      </w:r>
-    </w:p>
-    <w:p>
-      <w:pPr>
-        <w:pStyle w:val="BodyText"/>
-        <w:ind w:left="360"/>
-      </w:pPr>
-      <w:r>
-        <w:t>The l</w:t>
-      </w:r>
-      <w:r>
-        <w:t xml:space="preserve">og is controlled in the </w:t>
-      </w:r>
-      <w:r>
-        <w:rPr>
-          <w:rStyle w:val="codeChar"/>
-        </w:rPr>
-        <w:t>.resilient/</w:t>
-      </w:r>
-      <w:proofErr w:type="spellStart"/>
-      <w:r>
-        <w:rPr>
-          <w:rStyle w:val="codeChar"/>
-        </w:rPr>
-        <w:t>app.config</w:t>
-      </w:r>
-      <w:proofErr w:type="spellEnd"/>
-      <w:r>
-        <w:t xml:space="preserve"> file under the section </w:t>
-      </w:r>
-      <w:r>
-        <w:rPr>
-          <w:rStyle w:val="codeChar"/>
-        </w:rPr>
-        <w:t>[resil</w:t>
-      </w:r>
-      <w:r>
-        <w:rPr>
-          <w:rStyle w:val="codeChar"/>
-        </w:rPr>
-        <w:t>i</w:t>
-      </w:r>
-      <w:r>
-        <w:rPr>
-          <w:rStyle w:val="codeChar"/>
-        </w:rPr>
-        <w:t>ent]</w:t>
-      </w:r>
-      <w:r>
-        <w:t xml:space="preserve"> and the property </w:t>
-      </w:r>
-      <w:proofErr w:type="spellStart"/>
-      <w:r>
-        <w:rPr>
-          <w:rStyle w:val="codeChar"/>
-        </w:rPr>
-        <w:t>logdir</w:t>
-      </w:r>
-      <w:proofErr w:type="spellEnd"/>
-      <w:r>
-        <w:t xml:space="preserve">. The default file name is </w:t>
-      </w:r>
-      <w:r>
-        <w:rPr>
-          <w:rStyle w:val="codeChar"/>
-        </w:rPr>
-        <w:t>app.log</w:t>
-      </w:r>
-      <w:r>
-        <w:t xml:space="preserve">. Each function will </w:t>
-      </w:r>
-      <w:r>
-        <w:t>create</w:t>
-      </w:r>
-      <w:r>
-        <w:t xml:space="preserve"> progress information. Failures will show up </w:t>
-      </w:r>
-      <w:r>
-        <w:t xml:space="preserve">as errors and may contain </w:t>
-      </w:r>
-      <w:r>
-        <w:t>python trace statements.</w:t>
-      </w:r>
-    </w:p>
-    <w:p>
-      <w:pPr>
-        <w:pStyle w:val="Heading10"/>
-      </w:pPr>
-      <w:bookmarkStart w:id="7" w:name="_Toc510253274"/>
-      <w:r>
-        <w:t>Support</w:t>
-      </w:r>
-      <w:bookmarkEnd w:id="7"/>
-    </w:p>
-    <w:p>
-      <w:pPr>
-        <w:pStyle w:val="BodyText"/>
-        <w:keepNext/>
       </w:pPr>
       <w:r>
         <w:t xml:space="preserve">For additional support, contact </w:t>
       </w:r>
-      <w:hyperlink r:id="rId24">
+      <w:hyperlink r:id="rId29">
         <w:r>
           <w:rPr>
             <w:rStyle w:val="Hyperlink"/>
@@ -4628,11 +5417,12 @@
       </w:r>
     </w:p>
     <w:sectPr>
-      <w:headerReference w:type="even" r:id="rId25"/>
-      <w:headerReference w:type="default" r:id="rId26"/>
-      <w:footerReference w:type="default" r:id="rId27"/>
-      <w:headerReference w:type="first" r:id="rId28"/>
-      <w:footerReference w:type="first" r:id="rId29"/>
+      <w:headerReference w:type="even" r:id="rId30"/>
+      <w:headerReference w:type="default" r:id="rId31"/>
+      <w:footerReference w:type="even" r:id="rId32"/>
+      <w:footerReference w:type="default" r:id="rId33"/>
+      <w:headerReference w:type="first" r:id="rId34"/>
+      <w:footerReference w:type="first" r:id="rId35"/>
       <w:pgSz w:w="12240" w:h="15840"/>
       <w:pgMar w:top="1440" w:right="1800" w:bottom="1440" w:left="1800" w:header="720" w:footer="144" w:gutter="0"/>
       <w:pgNumType w:start="1"/>
@@ -4664,6 +5454,16 @@
 </file>
 
 <file path=word/footer1.xml><?xml version="1.0" encoding="utf-8"?>
+<w:ftr xmlns:wpc="http://schemas.microsoft.com/office/word/2010/wordprocessingCanvas" xmlns:cx="http://schemas.microsoft.com/office/drawing/2014/chartex" xmlns:cx1="http://schemas.microsoft.com/office/drawing/2015/9/8/chartex" xmlns:cx2="http://schemas.microsoft.com/office/drawing/2015/10/21/chartex" xmlns:cx3="http://schemas.microsoft.com/office/drawing/2016/5/9/chartex" xmlns:cx4="http://schemas.microsoft.com/office/drawing/2016/5/10/chartex" xmlns:cx5="http://schemas.microsoft.com/office/drawing/2016/5/11/chartex" xmlns:cx6="http://schemas.microsoft.com/office/drawing/2016/5/12/chartex" xmlns:cx7="http://schemas.microsoft.com/office/drawing/2016/5/13/chartex" xmlns:cx8="http://schemas.microsoft.com/office/drawing/2016/5/14/chartex" xmlns:mc="http://schemas.openxmlformats.org/markup-compatibility/2006" xmlns:aink="http://schemas.microsoft.com/office/drawing/2016/ink" xmlns:am3d="http://schemas.microsoft.com/office/drawing/2017/model3d" xmlns:o="urn:schemas-microsoft-com:office:office" xmlns:r="http://schemas.openxmlformats.org/officeDocument/2006/relationships" xmlns:m="http://schemas.openxmlformats.org/officeDocument/2006/math" xmlns:v="urn:schemas-microsoft-com:vml" xmlns:wp14="http://schemas.microsoft.com/office/word/2010/wordprocessingDrawing" xmlns:wp="http://schemas.openxmlformats.org/drawingml/2006/wordprocessingDrawing" xmlns:w10="urn:schemas-microsoft-com:office:word" xmlns:w="http://schemas.openxmlformats.org/wordprocessingml/2006/main" xmlns:w14="http://schemas.microsoft.com/office/word/2010/wordml" xmlns:w15="http://schemas.microsoft.com/office/word/2012/wordml" xmlns:w16cid="http://schemas.microsoft.com/office/word/2016/wordml/cid" xmlns:w16se="http://schemas.microsoft.com/office/word/2015/wordml/symex" xmlns:wpg="http://schemas.microsoft.com/office/word/2010/wordprocessingGroup" xmlns:wpi="http://schemas.microsoft.com/office/word/2010/wordprocessingInk" xmlns:wne="http://schemas.microsoft.com/office/word/2006/wordml" xmlns:wps="http://schemas.microsoft.com/office/word/2010/wordprocessingShape" mc:Ignorable="w14 w15 w16se w16cid wp14">
+  <w:p>
+    <w:pPr>
+      <w:pStyle w:val="Footer"/>
+    </w:pPr>
+  </w:p>
+</w:ftr>
+</file>
+
+<file path=word/footer2.xml><?xml version="1.0" encoding="utf-8"?>
 <w:ftr xmlns:wpc="http://schemas.microsoft.com/office/word/2010/wordprocessingCanvas" xmlns:cx="http://schemas.microsoft.com/office/drawing/2014/chartex" xmlns:cx1="http://schemas.microsoft.com/office/drawing/2015/9/8/chartex" xmlns:cx2="http://schemas.microsoft.com/office/drawing/2015/10/21/chartex" xmlns:cx3="http://schemas.microsoft.com/office/drawing/2016/5/9/chartex" xmlns:cx4="http://schemas.microsoft.com/office/drawing/2016/5/10/chartex" xmlns:cx5="http://schemas.microsoft.com/office/drawing/2016/5/11/chartex" xmlns:cx6="http://schemas.microsoft.com/office/drawing/2016/5/12/chartex" xmlns:cx7="http://schemas.microsoft.com/office/drawing/2016/5/13/chartex" xmlns:cx8="http://schemas.microsoft.com/office/drawing/2016/5/14/chartex" xmlns:mc="http://schemas.openxmlformats.org/markup-compatibility/2006" xmlns:aink="http://schemas.microsoft.com/office/drawing/2016/ink" xmlns:am3d="http://schemas.microsoft.com/office/drawing/2017/model3d" xmlns:o="urn:schemas-microsoft-com:office:office" xmlns:r="http://schemas.openxmlformats.org/officeDocument/2006/relationships" xmlns:m="http://schemas.openxmlformats.org/officeDocument/2006/math" xmlns:v="urn:schemas-microsoft-com:vml" xmlns:wp14="http://schemas.microsoft.com/office/word/2010/wordprocessingDrawing" xmlns:wp="http://schemas.openxmlformats.org/drawingml/2006/wordprocessingDrawing" xmlns:w10="urn:schemas-microsoft-com:office:word" xmlns:w="http://schemas.openxmlformats.org/wordprocessingml/2006/main" xmlns:w14="http://schemas.microsoft.com/office/word/2010/wordml" xmlns:w15="http://schemas.microsoft.com/office/word/2012/wordml" xmlns:w16cid="http://schemas.microsoft.com/office/word/2016/wordml/cid" xmlns:w16se="http://schemas.microsoft.com/office/word/2015/wordml/symex" xmlns:wpg="http://schemas.microsoft.com/office/word/2010/wordprocessingGroup" xmlns:wpi="http://schemas.microsoft.com/office/word/2010/wordprocessingInk" xmlns:wne="http://schemas.microsoft.com/office/word/2006/wordml" xmlns:wps="http://schemas.microsoft.com/office/word/2010/wordprocessingShape" mc:Ignorable="w14 w15 w16se w16cid wp14">
   <w:p>
     <w:pPr>
@@ -4736,7 +5536,7 @@
 </w:ftr>
 </file>
 
-<file path=word/footer2.xml><?xml version="1.0" encoding="utf-8"?>
+<file path=word/footer3.xml><?xml version="1.0" encoding="utf-8"?>
 <w:ftr xmlns:wpc="http://schemas.microsoft.com/office/word/2010/wordprocessingCanvas" xmlns:cx="http://schemas.microsoft.com/office/drawing/2014/chartex" xmlns:cx1="http://schemas.microsoft.com/office/drawing/2015/9/8/chartex" xmlns:cx2="http://schemas.microsoft.com/office/drawing/2015/10/21/chartex" xmlns:cx3="http://schemas.microsoft.com/office/drawing/2016/5/9/chartex" xmlns:cx4="http://schemas.microsoft.com/office/drawing/2016/5/10/chartex" xmlns:cx5="http://schemas.microsoft.com/office/drawing/2016/5/11/chartex" xmlns:cx6="http://schemas.microsoft.com/office/drawing/2016/5/12/chartex" xmlns:cx7="http://schemas.microsoft.com/office/drawing/2016/5/13/chartex" xmlns:cx8="http://schemas.microsoft.com/office/drawing/2016/5/14/chartex" xmlns:mc="http://schemas.openxmlformats.org/markup-compatibility/2006" xmlns:aink="http://schemas.microsoft.com/office/drawing/2016/ink" xmlns:am3d="http://schemas.microsoft.com/office/drawing/2017/model3d" xmlns:o="urn:schemas-microsoft-com:office:office" xmlns:r="http://schemas.openxmlformats.org/officeDocument/2006/relationships" xmlns:m="http://schemas.openxmlformats.org/officeDocument/2006/math" xmlns:v="urn:schemas-microsoft-com:vml" xmlns:wp14="http://schemas.microsoft.com/office/word/2010/wordprocessingDrawing" xmlns:wp="http://schemas.openxmlformats.org/drawingml/2006/wordprocessingDrawing" xmlns:w10="urn:schemas-microsoft-com:office:word" xmlns:w="http://schemas.openxmlformats.org/wordprocessingml/2006/main" xmlns:w14="http://schemas.microsoft.com/office/word/2010/wordml" xmlns:w15="http://schemas.microsoft.com/office/word/2012/wordml" xmlns:w16cid="http://schemas.microsoft.com/office/word/2016/wordml/cid" xmlns:w16se="http://schemas.microsoft.com/office/word/2015/wordml/symex" xmlns:wpg="http://schemas.microsoft.com/office/word/2010/wordprocessingGroup" xmlns:wpi="http://schemas.microsoft.com/office/word/2010/wordprocessingInk" xmlns:wne="http://schemas.microsoft.com/office/word/2006/wordml" xmlns:wps="http://schemas.microsoft.com/office/word/2010/wordprocessingShape" mc:Ignorable="w14 w15 w16se w16cid wp14">
   <w:p>
     <w:pPr>
@@ -9233,6 +10033,18 @@
       <w:shd w:val="clear" w:color="auto" w:fill="F2F2F2" w:themeFill="background1" w:themeFillShade="F2"/>
     </w:rPr>
   </w:style>
+  <w:style w:type="character" w:styleId="UnresolvedMention">
+    <w:name w:val="Unresolved Mention"/>
+    <w:basedOn w:val="DefaultParagraphFont"/>
+    <w:uiPriority w:val="99"/>
+    <w:semiHidden/>
+    <w:unhideWhenUsed/>
+    <w:rsid w:val="00EF5E0B"/>
+    <w:rPr>
+      <w:color w:val="605E5C"/>
+      <w:shd w:val="clear" w:color="auto" w:fill="E1DFDD"/>
+    </w:rPr>
+  </w:style>
 </w:styles>
 </file>
 
@@ -9561,7 +10373,7 @@
 </file>
 
 <file path=customXml/itemProps1.xml><?xml version="1.0" encoding="utf-8"?>
-<ds:datastoreItem xmlns:ds="http://schemas.openxmlformats.org/officeDocument/2006/customXml" ds:itemID="{F0103C27-F7E3-604B-ADD9-47301BC82CEB}">
+<ds:datastoreItem xmlns:ds="http://schemas.openxmlformats.org/officeDocument/2006/customXml" ds:itemID="{F7B9E76F-764B-9F45-A14C-7E1CA275FCA7}">
   <ds:schemaRefs>
     <ds:schemaRef ds:uri="http://schemas.openxmlformats.org/officeDocument/2006/bibliography"/>
   </ds:schemaRefs>

</xml_diff>

<commit_message>
Fix bullets for function parameter description
</commit_message>
<xml_diff>
--- a/fn_cloud_foundry/doc/Resilient Cloud Foundry Integration Guide.docx
+++ b/fn_cloud_foundry/doc/Resilient Cloud Foundry Integration Guide.docx
@@ -407,56 +407,14 @@
         </w:rPr>
         <w:t xml:space="preserve">of release the latest stable version is: </w:t>
       </w:r>
-      <w:r>
-        <w:rPr>
-          <w:rStyle w:val="IntenseEmphasis"/>
-          <w:i w:val="0"/>
-          <w:iCs w:val="0"/>
-          <w:color w:val="auto"/>
-        </w:rPr>
-        <w:fldChar w:fldCharType="begin"/>
-      </w:r>
-      <w:r>
-        <w:rPr>
-          <w:rStyle w:val="IntenseEmphasis"/>
-          <w:i w:val="0"/>
-          <w:iCs w:val="0"/>
-          <w:color w:val="auto"/>
-        </w:rPr>
-        <w:instrText xml:space="preserve"> HYPERLINK "https://apidocs.cloudfoundry.org/3.1.0/" </w:instrText>
-      </w:r>
-      <w:r>
-        <w:rPr>
-          <w:rStyle w:val="IntenseEmphasis"/>
-          <w:i w:val="0"/>
-          <w:iCs w:val="0"/>
-          <w:color w:val="auto"/>
-        </w:rPr>
-      </w:r>
-      <w:r>
-        <w:rPr>
-          <w:rStyle w:val="IntenseEmphasis"/>
-          <w:i w:val="0"/>
-          <w:iCs w:val="0"/>
-          <w:color w:val="auto"/>
-        </w:rPr>
-        <w:fldChar w:fldCharType="separate"/>
-      </w:r>
-      <w:r>
-        <w:rPr>
-          <w:rStyle w:val="Hyperlink"/>
-        </w:rPr>
-        <w:t>https://apidocs.cloudfoundry.org/3.1.0/</w:t>
-      </w:r>
-      <w:r>
-        <w:rPr>
-          <w:rStyle w:val="IntenseEmphasis"/>
-          <w:i w:val="0"/>
-          <w:iCs w:val="0"/>
-          <w:color w:val="auto"/>
-        </w:rPr>
-        <w:fldChar w:fldCharType="end"/>
-      </w:r>
+      <w:hyperlink r:id="rId10" w:history="1">
+        <w:r>
+          <w:rPr>
+            <w:rStyle w:val="Hyperlink"/>
+          </w:rPr>
+          <w:t>https://apidocs.cloudfoundry.org/3.1.0/</w:t>
+        </w:r>
+      </w:hyperlink>
       <w:r>
         <w:rPr>
           <w:rStyle w:val="IntenseEmphasis"/>
@@ -2238,7 +2196,7 @@
                     <pic:cNvPicPr/>
                   </pic:nvPicPr>
                   <pic:blipFill>
-                    <a:blip r:embed="rId10"/>
+                    <a:blip r:embed="rId11"/>
                     <a:stretch>
                       <a:fillRect/>
                     </a:stretch>
@@ -2332,7 +2290,7 @@
                     <pic:cNvPicPr/>
                   </pic:nvPicPr>
                   <pic:blipFill>
-                    <a:blip r:embed="rId11"/>
+                    <a:blip r:embed="rId12"/>
                     <a:stretch>
                       <a:fillRect/>
                     </a:stretch>
@@ -2476,7 +2434,7 @@
       <w:r>
         <w:t xml:space="preserve">Cloud Foundry API documentation for possible JSON parameters. </w:t>
       </w:r>
-      <w:hyperlink r:id="rId12" w:history="1">
+      <w:hyperlink r:id="rId13" w:history="1">
         <w:r>
           <w:rPr>
             <w:rStyle w:val="Hyperlink"/>
@@ -2904,7 +2862,7 @@
                     <pic:cNvPicPr/>
                   </pic:nvPicPr>
                   <pic:blipFill>
-                    <a:blip r:embed="rId13"/>
+                    <a:blip r:embed="rId14"/>
                     <a:stretch>
                       <a:fillRect/>
                     </a:stretch>
@@ -3004,7 +2962,7 @@
                     <pic:cNvPicPr/>
                   </pic:nvPicPr>
                   <pic:blipFill>
-                    <a:blip r:embed="rId14"/>
+                    <a:blip r:embed="rId15"/>
                     <a:stretch>
                       <a:fillRect/>
                     </a:stretch>
@@ -3088,7 +3046,7 @@
                     <pic:cNvPicPr/>
                   </pic:nvPicPr>
                   <pic:blipFill>
-                    <a:blip r:embed="rId15"/>
+                    <a:blip r:embed="rId16"/>
                     <a:stretch>
                       <a:fillRect/>
                     </a:stretch>
@@ -3220,7 +3178,7 @@
                     <pic:cNvPicPr/>
                   </pic:nvPicPr>
                   <pic:blipFill>
-                    <a:blip r:embed="rId16"/>
+                    <a:blip r:embed="rId17"/>
                     <a:stretch>
                       <a:fillRect/>
                     </a:stretch>
@@ -3331,7 +3289,7 @@
                     <pic:cNvPicPr/>
                   </pic:nvPicPr>
                   <pic:blipFill>
-                    <a:blip r:embed="rId17"/>
+                    <a:blip r:embed="rId18"/>
                     <a:stretch>
                       <a:fillRect/>
                     </a:stretch>
@@ -3418,7 +3376,7 @@
         <w:keepNext/>
         <w:numPr>
           <w:ilvl w:val="0"/>
-          <w:numId w:val="36"/>
+          <w:numId w:val="40"/>
         </w:numPr>
       </w:pPr>
       <w:proofErr w:type="spellStart"/>
@@ -3451,7 +3409,7 @@
         <w:keepNext/>
         <w:numPr>
           <w:ilvl w:val="0"/>
-          <w:numId w:val="36"/>
+          <w:numId w:val="40"/>
         </w:numPr>
       </w:pPr>
       <w:proofErr w:type="spellStart"/>
@@ -3470,60 +3428,6 @@
       </w:r>
       <w:r>
         <w:t xml:space="preserve"> – GUID of the space in which the app should be created.</w:t>
-      </w:r>
-    </w:p>
-    <w:p>
-      <w:pPr>
-        <w:pStyle w:val="BodyText"/>
-        <w:keepNext/>
-        <w:numPr>
-          <w:ilvl w:val="0"/>
-          <w:numId w:val="34"/>
-        </w:numPr>
-      </w:pPr>
-      <w:proofErr w:type="spellStart"/>
-      <w:r>
-        <w:t>fn_cloud_foundry_additional_parameters_json</w:t>
-      </w:r>
-      <w:proofErr w:type="spellEnd"/>
-      <w:r>
-        <w:t xml:space="preserve">: </w:t>
-      </w:r>
-      <w:r>
-        <w:rPr>
-          <w:b/>
-        </w:rPr>
-        <w:t>Optional</w:t>
-      </w:r>
-      <w:r>
-        <w:t xml:space="preserve"> –Accepts valid JSON, which will be passed to the method executing chosen actions. </w:t>
-      </w:r>
-      <w:r>
-        <w:t>See the Cloud Foundry API documentation</w:t>
-      </w:r>
-      <w:r>
-        <w:t xml:space="preserve"> </w:t>
-      </w:r>
-      <w:r>
-        <w:t xml:space="preserve">for possible JSON parameters. </w:t>
-      </w:r>
-      <w:r>
-        <w:fldChar w:fldCharType="begin"/>
-      </w:r>
-      <w:r>
-        <w:instrText xml:space="preserve"> HYPERLINK "https://apidocs.cloudfoundry.org/" </w:instrText>
-      </w:r>
-      <w:r>
-        <w:fldChar w:fldCharType="separate"/>
-      </w:r>
-      <w:r>
-        <w:rPr>
-          <w:rStyle w:val="Hyperlink"/>
-        </w:rPr>
-        <w:t>https://apidocs.cloudfoundry.org/</w:t>
-      </w:r>
-      <w:r>
-        <w:fldChar w:fldCharType="end"/>
       </w:r>
     </w:p>
     <w:p>
@@ -3532,30 +3436,90 @@
         <w:keepNext/>
         <w:numPr>
           <w:ilvl w:val="1"/>
-          <w:numId w:val="36"/>
+          <w:numId w:val="41"/>
         </w:numPr>
       </w:pPr>
-      <w:r>
-        <w:t xml:space="preserve">Can be used to specify the fields needed for the creation of the </w:t>
+      <w:proofErr w:type="spellStart"/>
+      <w:r>
+        <w:t>fn_cloud_foundry_additional_parameters_json</w:t>
+      </w:r>
+      <w:proofErr w:type="spellEnd"/>
+      <w:r>
+        <w:t xml:space="preserve">: </w:t>
       </w:r>
       <w:r>
         <w:rPr>
           <w:b/>
         </w:rPr>
+        <w:t>Optional</w:t>
+      </w:r>
+      <w:r>
+        <w:t xml:space="preserve"> –Accepts valid JSON, which will be passed to the method executing chosen actions. </w:t>
+      </w:r>
+      <w:r>
+        <w:t>These additional parameters can</w:t>
+      </w:r>
+      <w:bookmarkStart w:id="6" w:name="_GoBack"/>
+      <w:bookmarkEnd w:id="6"/>
+      <w:r>
+        <w:t xml:space="preserve"> </w:t>
+      </w:r>
+      <w:r>
+        <w:t xml:space="preserve">be used to specify the fields needed for the creation of </w:t>
+      </w:r>
+      <w:r>
+        <w:t>a</w:t>
+      </w:r>
+      <w:r>
+        <w:t xml:space="preserve"> </w:t>
+      </w:r>
+      <w:r>
+        <w:rPr>
+          <w:b/>
+        </w:rPr>
         <w:t>Docker</w:t>
       </w:r>
       <w:r>
         <w:t xml:space="preserve"> application, as stated in the API.</w:t>
       </w:r>
+      <w:r>
+        <w:t xml:space="preserve"> </w:t>
+      </w:r>
+      <w:r>
+        <w:t>See the Cloud Foundry API documentation</w:t>
+      </w:r>
+      <w:r>
+        <w:t xml:space="preserve"> </w:t>
+      </w:r>
+      <w:r>
+        <w:t xml:space="preserve">for possible JSON parameters. </w:t>
+      </w:r>
+      <w:hyperlink r:id="rId19" w:history="1">
+        <w:r>
+          <w:rPr>
+            <w:rStyle w:val="Hyperlink"/>
+          </w:rPr>
+          <w:t>https://ap</w:t>
+        </w:r>
+        <w:r>
+          <w:rPr>
+            <w:rStyle w:val="Hyperlink"/>
+          </w:rPr>
+          <w:t>i</w:t>
+        </w:r>
+        <w:r>
+          <w:rPr>
+            <w:rStyle w:val="Hyperlink"/>
+          </w:rPr>
+          <w:t>docs.cloudfoundry.org/</w:t>
+        </w:r>
+      </w:hyperlink>
     </w:p>
     <w:p>
       <w:pPr>
         <w:pStyle w:val="BodyText"/>
         <w:keepNext/>
-        <w:numPr>
-          <w:ilvl w:val="1"/>
-          <w:numId w:val="36"/>
-        </w:numPr>
+        <w:ind w:left="1440"/>
       </w:pPr>
     </w:p>
     <w:p>
@@ -3654,7 +3618,7 @@
                     <pic:cNvPicPr/>
                   </pic:nvPicPr>
                   <pic:blipFill>
-                    <a:blip r:embed="rId18"/>
+                    <a:blip r:embed="rId20"/>
                     <a:stretch>
                       <a:fillRect/>
                     </a:stretch>
@@ -3783,7 +3747,7 @@
       <w:r>
         <w:t xml:space="preserve">for possible JSON parameters. </w:t>
       </w:r>
-      <w:hyperlink r:id="rId19" w:history="1">
+      <w:hyperlink r:id="rId21" w:history="1">
         <w:r>
           <w:rPr>
             <w:rStyle w:val="Hyperlink"/>
@@ -3844,7 +3808,7 @@
                     <pic:cNvPicPr/>
                   </pic:nvPicPr>
                   <pic:blipFill>
-                    <a:blip r:embed="rId20"/>
+                    <a:blip r:embed="rId22"/>
                     <a:stretch>
                       <a:fillRect/>
                     </a:stretch>
@@ -3914,7 +3878,7 @@
                     <pic:cNvPicPr/>
                   </pic:nvPicPr>
                   <pic:blipFill>
-                    <a:blip r:embed="rId21"/>
+                    <a:blip r:embed="rId23"/>
                     <a:stretch>
                       <a:fillRect/>
                     </a:stretch>
@@ -4050,7 +4014,7 @@
                     <pic:cNvPicPr/>
                   </pic:nvPicPr>
                   <pic:blipFill>
-                    <a:blip r:embed="rId22"/>
+                    <a:blip r:embed="rId24"/>
                     <a:stretch>
                       <a:fillRect/>
                     </a:stretch>
@@ -4209,7 +4173,7 @@
                     <pic:cNvPicPr/>
                   </pic:nvPicPr>
                   <pic:blipFill>
-                    <a:blip r:embed="rId23"/>
+                    <a:blip r:embed="rId25"/>
                     <a:stretch>
                       <a:fillRect/>
                     </a:stretch>
@@ -4412,7 +4376,7 @@
       <w:r>
         <w:t xml:space="preserve">for possible JSON parameters. </w:t>
       </w:r>
-      <w:hyperlink r:id="rId24" w:history="1">
+      <w:hyperlink r:id="rId26" w:history="1">
         <w:r>
           <w:rPr>
             <w:rStyle w:val="Hyperlink"/>
@@ -4780,7 +4744,7 @@
                     <pic:cNvPicPr/>
                   </pic:nvPicPr>
                   <pic:blipFill>
-                    <a:blip r:embed="rId25"/>
+                    <a:blip r:embed="rId27"/>
                     <a:stretch>
                       <a:fillRect/>
                     </a:stretch>
@@ -4868,7 +4832,7 @@
                     <pic:cNvPicPr/>
                   </pic:nvPicPr>
                   <pic:blipFill>
-                    <a:blip r:embed="rId26"/>
+                    <a:blip r:embed="rId28"/>
                     <a:stretch>
                       <a:fillRect/>
                     </a:stretch>
@@ -4933,7 +4897,7 @@
                     <pic:cNvPicPr/>
                   </pic:nvPicPr>
                   <pic:blipFill>
-                    <a:blip r:embed="rId27"/>
+                    <a:blip r:embed="rId29"/>
                     <a:stretch>
                       <a:fillRect/>
                     </a:stretch>
@@ -5027,8 +4991,6 @@
       <w:r>
         <w:t xml:space="preserve"> Foundry application.</w:t>
       </w:r>
-      <w:bookmarkStart w:id="6" w:name="_GoBack"/>
-      <w:bookmarkEnd w:id="6"/>
     </w:p>
     <w:p>
       <w:pPr>
@@ -5064,7 +5026,7 @@
                     <pic:cNvPicPr/>
                   </pic:nvPicPr>
                   <pic:blipFill>
-                    <a:blip r:embed="rId28"/>
+                    <a:blip r:embed="rId30"/>
                     <a:stretch>
                       <a:fillRect/>
                     </a:stretch>
@@ -5386,7 +5348,7 @@
       <w:r>
         <w:t xml:space="preserve">For additional support, contact </w:t>
       </w:r>
-      <w:hyperlink r:id="rId29">
+      <w:hyperlink r:id="rId31">
         <w:r>
           <w:rPr>
             <w:rStyle w:val="Hyperlink"/>
@@ -5417,12 +5379,12 @@
       </w:r>
     </w:p>
     <w:sectPr>
-      <w:headerReference w:type="even" r:id="rId30"/>
-      <w:headerReference w:type="default" r:id="rId31"/>
-      <w:footerReference w:type="even" r:id="rId32"/>
-      <w:footerReference w:type="default" r:id="rId33"/>
-      <w:headerReference w:type="first" r:id="rId34"/>
-      <w:footerReference w:type="first" r:id="rId35"/>
+      <w:headerReference w:type="even" r:id="rId32"/>
+      <w:headerReference w:type="default" r:id="rId33"/>
+      <w:footerReference w:type="even" r:id="rId34"/>
+      <w:footerReference w:type="default" r:id="rId35"/>
+      <w:headerReference w:type="first" r:id="rId36"/>
+      <w:footerReference w:type="first" r:id="rId37"/>
       <w:pgSz w:w="12240" w:h="15840"/>
       <w:pgMar w:top="1440" w:right="1800" w:bottom="1440" w:left="1800" w:header="720" w:footer="144" w:gutter="0"/>
       <w:pgNumType w:start="1"/>
@@ -6415,6 +6377,119 @@
     </w:lvl>
   </w:abstractNum>
   <w:abstractNum w:abstractNumId="8" w15:restartNumberingAfterBreak="0">
+    <w:nsid w:val="1D3128C4"/>
+    <w:multiLevelType w:val="hybridMultilevel"/>
+    <w:tmpl w:val="3864D870"/>
+    <w:lvl w:ilvl="0" w:tplc="04090003">
+      <w:start w:val="1"/>
+      <w:numFmt w:val="bullet"/>
+      <w:lvlText w:val="o"/>
+      <w:lvlJc w:val="left"/>
+      <w:pPr>
+        <w:ind w:left="720" w:hanging="360"/>
+      </w:pPr>
+      <w:rPr>
+        <w:rFonts w:ascii="Courier New" w:hAnsi="Courier New" w:cs="Courier New" w:hint="default"/>
+      </w:rPr>
+    </w:lvl>
+    <w:lvl w:ilvl="1" w:tplc="04090003" w:tentative="1">
+      <w:start w:val="1"/>
+      <w:numFmt w:val="bullet"/>
+      <w:lvlText w:val="o"/>
+      <w:lvlJc w:val="left"/>
+      <w:pPr>
+        <w:ind w:left="1440" w:hanging="360"/>
+      </w:pPr>
+      <w:rPr>
+        <w:rFonts w:ascii="Courier New" w:hAnsi="Courier New" w:cs="Courier New" w:hint="default"/>
+      </w:rPr>
+    </w:lvl>
+    <w:lvl w:ilvl="2" w:tplc="04090005" w:tentative="1">
+      <w:start w:val="1"/>
+      <w:numFmt w:val="bullet"/>
+      <w:lvlText w:val=""/>
+      <w:lvlJc w:val="left"/>
+      <w:pPr>
+        <w:ind w:left="2160" w:hanging="360"/>
+      </w:pPr>
+      <w:rPr>
+        <w:rFonts w:ascii="Wingdings" w:hAnsi="Wingdings" w:hint="default"/>
+      </w:rPr>
+    </w:lvl>
+    <w:lvl w:ilvl="3" w:tplc="04090001" w:tentative="1">
+      <w:start w:val="1"/>
+      <w:numFmt w:val="bullet"/>
+      <w:lvlText w:val=""/>
+      <w:lvlJc w:val="left"/>
+      <w:pPr>
+        <w:ind w:left="2880" w:hanging="360"/>
+      </w:pPr>
+      <w:rPr>
+        <w:rFonts w:ascii="Symbol" w:hAnsi="Symbol" w:hint="default"/>
+      </w:rPr>
+    </w:lvl>
+    <w:lvl w:ilvl="4" w:tplc="04090003" w:tentative="1">
+      <w:start w:val="1"/>
+      <w:numFmt w:val="bullet"/>
+      <w:lvlText w:val="o"/>
+      <w:lvlJc w:val="left"/>
+      <w:pPr>
+        <w:ind w:left="3600" w:hanging="360"/>
+      </w:pPr>
+      <w:rPr>
+        <w:rFonts w:ascii="Courier New" w:hAnsi="Courier New" w:cs="Courier New" w:hint="default"/>
+      </w:rPr>
+    </w:lvl>
+    <w:lvl w:ilvl="5" w:tplc="04090005" w:tentative="1">
+      <w:start w:val="1"/>
+      <w:numFmt w:val="bullet"/>
+      <w:lvlText w:val=""/>
+      <w:lvlJc w:val="left"/>
+      <w:pPr>
+        <w:ind w:left="4320" w:hanging="360"/>
+      </w:pPr>
+      <w:rPr>
+        <w:rFonts w:ascii="Wingdings" w:hAnsi="Wingdings" w:hint="default"/>
+      </w:rPr>
+    </w:lvl>
+    <w:lvl w:ilvl="6" w:tplc="04090001" w:tentative="1">
+      <w:start w:val="1"/>
+      <w:numFmt w:val="bullet"/>
+      <w:lvlText w:val=""/>
+      <w:lvlJc w:val="left"/>
+      <w:pPr>
+        <w:ind w:left="5040" w:hanging="360"/>
+      </w:pPr>
+      <w:rPr>
+        <w:rFonts w:ascii="Symbol" w:hAnsi="Symbol" w:hint="default"/>
+      </w:rPr>
+    </w:lvl>
+    <w:lvl w:ilvl="7" w:tplc="04090003" w:tentative="1">
+      <w:start w:val="1"/>
+      <w:numFmt w:val="bullet"/>
+      <w:lvlText w:val="o"/>
+      <w:lvlJc w:val="left"/>
+      <w:pPr>
+        <w:ind w:left="5760" w:hanging="360"/>
+      </w:pPr>
+      <w:rPr>
+        <w:rFonts w:ascii="Courier New" w:hAnsi="Courier New" w:cs="Courier New" w:hint="default"/>
+      </w:rPr>
+    </w:lvl>
+    <w:lvl w:ilvl="8" w:tplc="04090005" w:tentative="1">
+      <w:start w:val="1"/>
+      <w:numFmt w:val="bullet"/>
+      <w:lvlText w:val=""/>
+      <w:lvlJc w:val="left"/>
+      <w:pPr>
+        <w:ind w:left="6480" w:hanging="360"/>
+      </w:pPr>
+      <w:rPr>
+        <w:rFonts w:ascii="Wingdings" w:hAnsi="Wingdings" w:hint="default"/>
+      </w:rPr>
+    </w:lvl>
+  </w:abstractNum>
+  <w:abstractNum w:abstractNumId="9" w15:restartNumberingAfterBreak="0">
     <w:nsid w:val="1EC76384"/>
     <w:multiLevelType w:val="hybridMultilevel"/>
     <w:tmpl w:val="15E0893C"/>
@@ -6527,7 +6602,7 @@
       </w:rPr>
     </w:lvl>
   </w:abstractNum>
-  <w:abstractNum w:abstractNumId="9" w15:restartNumberingAfterBreak="0">
+  <w:abstractNum w:abstractNumId="10" w15:restartNumberingAfterBreak="0">
     <w:nsid w:val="2D152AD4"/>
     <w:multiLevelType w:val="hybridMultilevel"/>
     <w:tmpl w:val="56D47CBE"/>
@@ -6613,7 +6688,7 @@
       </w:pPr>
     </w:lvl>
   </w:abstractNum>
-  <w:abstractNum w:abstractNumId="10" w15:restartNumberingAfterBreak="0">
+  <w:abstractNum w:abstractNumId="11" w15:restartNumberingAfterBreak="0">
     <w:nsid w:val="2F383649"/>
     <w:multiLevelType w:val="hybridMultilevel"/>
     <w:tmpl w:val="BEE0102A"/>
@@ -6726,7 +6801,7 @@
       </w:rPr>
     </w:lvl>
   </w:abstractNum>
-  <w:abstractNum w:abstractNumId="11" w15:restartNumberingAfterBreak="0">
+  <w:abstractNum w:abstractNumId="12" w15:restartNumberingAfterBreak="0">
     <w:nsid w:val="316D5A22"/>
     <w:multiLevelType w:val="multilevel"/>
     <w:tmpl w:val="1F14B29A"/>
@@ -6875,7 +6950,7 @@
       </w:rPr>
     </w:lvl>
   </w:abstractNum>
-  <w:abstractNum w:abstractNumId="12" w15:restartNumberingAfterBreak="0">
+  <w:abstractNum w:abstractNumId="13" w15:restartNumberingAfterBreak="0">
     <w:nsid w:val="32662758"/>
     <w:multiLevelType w:val="multilevel"/>
     <w:tmpl w:val="23AE2340"/>
@@ -6988,7 +7063,120 @@
       </w:rPr>
     </w:lvl>
   </w:abstractNum>
-  <w:abstractNum w:abstractNumId="13" w15:restartNumberingAfterBreak="0">
+  <w:abstractNum w:abstractNumId="14" w15:restartNumberingAfterBreak="0">
+    <w:nsid w:val="32A111BA"/>
+    <w:multiLevelType w:val="hybridMultilevel"/>
+    <w:tmpl w:val="7624D1B0"/>
+    <w:lvl w:ilvl="0" w:tplc="04090001">
+      <w:start w:val="1"/>
+      <w:numFmt w:val="bullet"/>
+      <w:lvlText w:val=""/>
+      <w:lvlJc w:val="left"/>
+      <w:pPr>
+        <w:ind w:left="720" w:hanging="360"/>
+      </w:pPr>
+      <w:rPr>
+        <w:rFonts w:ascii="Symbol" w:hAnsi="Symbol" w:hint="default"/>
+      </w:rPr>
+    </w:lvl>
+    <w:lvl w:ilvl="1" w:tplc="04090001">
+      <w:start w:val="1"/>
+      <w:numFmt w:val="bullet"/>
+      <w:lvlText w:val=""/>
+      <w:lvlJc w:val="left"/>
+      <w:pPr>
+        <w:ind w:left="720" w:hanging="360"/>
+      </w:pPr>
+      <w:rPr>
+        <w:rFonts w:ascii="Symbol" w:hAnsi="Symbol" w:hint="default"/>
+      </w:rPr>
+    </w:lvl>
+    <w:lvl w:ilvl="2" w:tplc="04090005" w:tentative="1">
+      <w:start w:val="1"/>
+      <w:numFmt w:val="bullet"/>
+      <w:lvlText w:val=""/>
+      <w:lvlJc w:val="left"/>
+      <w:pPr>
+        <w:ind w:left="2160" w:hanging="360"/>
+      </w:pPr>
+      <w:rPr>
+        <w:rFonts w:ascii="Wingdings" w:hAnsi="Wingdings" w:hint="default"/>
+      </w:rPr>
+    </w:lvl>
+    <w:lvl w:ilvl="3" w:tplc="04090001">
+      <w:start w:val="1"/>
+      <w:numFmt w:val="bullet"/>
+      <w:lvlText w:val=""/>
+      <w:lvlJc w:val="left"/>
+      <w:pPr>
+        <w:ind w:left="2880" w:hanging="360"/>
+      </w:pPr>
+      <w:rPr>
+        <w:rFonts w:ascii="Symbol" w:hAnsi="Symbol" w:hint="default"/>
+      </w:rPr>
+    </w:lvl>
+    <w:lvl w:ilvl="4" w:tplc="04090003" w:tentative="1">
+      <w:start w:val="1"/>
+      <w:numFmt w:val="bullet"/>
+      <w:lvlText w:val="o"/>
+      <w:lvlJc w:val="left"/>
+      <w:pPr>
+        <w:ind w:left="3600" w:hanging="360"/>
+      </w:pPr>
+      <w:rPr>
+        <w:rFonts w:ascii="Courier New" w:hAnsi="Courier New" w:cs="Courier New" w:hint="default"/>
+      </w:rPr>
+    </w:lvl>
+    <w:lvl w:ilvl="5" w:tplc="04090005" w:tentative="1">
+      <w:start w:val="1"/>
+      <w:numFmt w:val="bullet"/>
+      <w:lvlText w:val=""/>
+      <w:lvlJc w:val="left"/>
+      <w:pPr>
+        <w:ind w:left="4320" w:hanging="360"/>
+      </w:pPr>
+      <w:rPr>
+        <w:rFonts w:ascii="Wingdings" w:hAnsi="Wingdings" w:hint="default"/>
+      </w:rPr>
+    </w:lvl>
+    <w:lvl w:ilvl="6" w:tplc="04090001" w:tentative="1">
+      <w:start w:val="1"/>
+      <w:numFmt w:val="bullet"/>
+      <w:lvlText w:val=""/>
+      <w:lvlJc w:val="left"/>
+      <w:pPr>
+        <w:ind w:left="5040" w:hanging="360"/>
+      </w:pPr>
+      <w:rPr>
+        <w:rFonts w:ascii="Symbol" w:hAnsi="Symbol" w:hint="default"/>
+      </w:rPr>
+    </w:lvl>
+    <w:lvl w:ilvl="7" w:tplc="04090003" w:tentative="1">
+      <w:start w:val="1"/>
+      <w:numFmt w:val="bullet"/>
+      <w:lvlText w:val="o"/>
+      <w:lvlJc w:val="left"/>
+      <w:pPr>
+        <w:ind w:left="5760" w:hanging="360"/>
+      </w:pPr>
+      <w:rPr>
+        <w:rFonts w:ascii="Courier New" w:hAnsi="Courier New" w:cs="Courier New" w:hint="default"/>
+      </w:rPr>
+    </w:lvl>
+    <w:lvl w:ilvl="8" w:tplc="04090005" w:tentative="1">
+      <w:start w:val="1"/>
+      <w:numFmt w:val="bullet"/>
+      <w:lvlText w:val=""/>
+      <w:lvlJc w:val="left"/>
+      <w:pPr>
+        <w:ind w:left="6480" w:hanging="360"/>
+      </w:pPr>
+      <w:rPr>
+        <w:rFonts w:ascii="Wingdings" w:hAnsi="Wingdings" w:hint="default"/>
+      </w:rPr>
+    </w:lvl>
+  </w:abstractNum>
+  <w:abstractNum w:abstractNumId="15" w15:restartNumberingAfterBreak="0">
     <w:nsid w:val="35077FFD"/>
     <w:multiLevelType w:val="hybridMultilevel"/>
     <w:tmpl w:val="DF7C262A"/>
@@ -7077,7 +7265,7 @@
       </w:pPr>
     </w:lvl>
   </w:abstractNum>
-  <w:abstractNum w:abstractNumId="14" w15:restartNumberingAfterBreak="0">
+  <w:abstractNum w:abstractNumId="16" w15:restartNumberingAfterBreak="0">
     <w:nsid w:val="352632C8"/>
     <w:multiLevelType w:val="hybridMultilevel"/>
     <w:tmpl w:val="9DB0F5F6"/>
@@ -7163,7 +7351,7 @@
       </w:pPr>
     </w:lvl>
   </w:abstractNum>
-  <w:abstractNum w:abstractNumId="15" w15:restartNumberingAfterBreak="0">
+  <w:abstractNum w:abstractNumId="17" w15:restartNumberingAfterBreak="0">
     <w:nsid w:val="3C2225E6"/>
     <w:multiLevelType w:val="hybridMultilevel"/>
     <w:tmpl w:val="1AA6CFF2"/>
@@ -7249,7 +7437,7 @@
       </w:pPr>
     </w:lvl>
   </w:abstractNum>
-  <w:abstractNum w:abstractNumId="16" w15:restartNumberingAfterBreak="0">
+  <w:abstractNum w:abstractNumId="18" w15:restartNumberingAfterBreak="0">
     <w:nsid w:val="3E40625F"/>
     <w:multiLevelType w:val="hybridMultilevel"/>
     <w:tmpl w:val="7D4413D4"/>
@@ -7335,10 +7523,10 @@
       </w:pPr>
     </w:lvl>
   </w:abstractNum>
-  <w:abstractNum w:abstractNumId="17" w15:restartNumberingAfterBreak="0">
+  <w:abstractNum w:abstractNumId="19" w15:restartNumberingAfterBreak="0">
     <w:nsid w:val="4AB6642E"/>
     <w:multiLevelType w:val="hybridMultilevel"/>
-    <w:tmpl w:val="07E8B9CA"/>
+    <w:tmpl w:val="BB147194"/>
     <w:lvl w:ilvl="0" w:tplc="04090001">
       <w:start w:val="1"/>
       <w:numFmt w:val="bullet"/>
@@ -7375,7 +7563,7 @@
         <w:rFonts w:ascii="Wingdings" w:hAnsi="Wingdings" w:hint="default"/>
       </w:rPr>
     </w:lvl>
-    <w:lvl w:ilvl="3" w:tplc="04090001" w:tentative="1">
+    <w:lvl w:ilvl="3" w:tplc="04090001">
       <w:start w:val="1"/>
       <w:numFmt w:val="bullet"/>
       <w:lvlText w:val=""/>
@@ -7448,7 +7636,7 @@
       </w:rPr>
     </w:lvl>
   </w:abstractNum>
-  <w:abstractNum w:abstractNumId="18" w15:restartNumberingAfterBreak="0">
+  <w:abstractNum w:abstractNumId="20" w15:restartNumberingAfterBreak="0">
     <w:nsid w:val="4B3C7B62"/>
     <w:multiLevelType w:val="hybridMultilevel"/>
     <w:tmpl w:val="D0B64FFA"/>
@@ -7561,7 +7749,7 @@
       </w:rPr>
     </w:lvl>
   </w:abstractNum>
-  <w:abstractNum w:abstractNumId="19" w15:restartNumberingAfterBreak="0">
+  <w:abstractNum w:abstractNumId="21" w15:restartNumberingAfterBreak="0">
     <w:nsid w:val="4DB26FB9"/>
     <w:multiLevelType w:val="hybridMultilevel"/>
     <w:tmpl w:val="CE56314E"/>
@@ -7647,7 +7835,120 @@
       </w:pPr>
     </w:lvl>
   </w:abstractNum>
-  <w:abstractNum w:abstractNumId="20" w15:restartNumberingAfterBreak="0">
+  <w:abstractNum w:abstractNumId="22" w15:restartNumberingAfterBreak="0">
+    <w:nsid w:val="54480E89"/>
+    <w:multiLevelType w:val="hybridMultilevel"/>
+    <w:tmpl w:val="C32ACEB2"/>
+    <w:lvl w:ilvl="0" w:tplc="04090003">
+      <w:start w:val="1"/>
+      <w:numFmt w:val="bullet"/>
+      <w:lvlText w:val="o"/>
+      <w:lvlJc w:val="left"/>
+      <w:pPr>
+        <w:ind w:left="3240" w:hanging="360"/>
+      </w:pPr>
+      <w:rPr>
+        <w:rFonts w:ascii="Courier New" w:hAnsi="Courier New" w:cs="Courier New" w:hint="default"/>
+      </w:rPr>
+    </w:lvl>
+    <w:lvl w:ilvl="1" w:tplc="04090003" w:tentative="1">
+      <w:start w:val="1"/>
+      <w:numFmt w:val="bullet"/>
+      <w:lvlText w:val="o"/>
+      <w:lvlJc w:val="left"/>
+      <w:pPr>
+        <w:ind w:left="3960" w:hanging="360"/>
+      </w:pPr>
+      <w:rPr>
+        <w:rFonts w:ascii="Courier New" w:hAnsi="Courier New" w:cs="Courier New" w:hint="default"/>
+      </w:rPr>
+    </w:lvl>
+    <w:lvl w:ilvl="2" w:tplc="04090005" w:tentative="1">
+      <w:start w:val="1"/>
+      <w:numFmt w:val="bullet"/>
+      <w:lvlText w:val=""/>
+      <w:lvlJc w:val="left"/>
+      <w:pPr>
+        <w:ind w:left="4680" w:hanging="360"/>
+      </w:pPr>
+      <w:rPr>
+        <w:rFonts w:ascii="Wingdings" w:hAnsi="Wingdings" w:hint="default"/>
+      </w:rPr>
+    </w:lvl>
+    <w:lvl w:ilvl="3" w:tplc="04090001" w:tentative="1">
+      <w:start w:val="1"/>
+      <w:numFmt w:val="bullet"/>
+      <w:lvlText w:val=""/>
+      <w:lvlJc w:val="left"/>
+      <w:pPr>
+        <w:ind w:left="5400" w:hanging="360"/>
+      </w:pPr>
+      <w:rPr>
+        <w:rFonts w:ascii="Symbol" w:hAnsi="Symbol" w:hint="default"/>
+      </w:rPr>
+    </w:lvl>
+    <w:lvl w:ilvl="4" w:tplc="04090003" w:tentative="1">
+      <w:start w:val="1"/>
+      <w:numFmt w:val="bullet"/>
+      <w:lvlText w:val="o"/>
+      <w:lvlJc w:val="left"/>
+      <w:pPr>
+        <w:ind w:left="6120" w:hanging="360"/>
+      </w:pPr>
+      <w:rPr>
+        <w:rFonts w:ascii="Courier New" w:hAnsi="Courier New" w:cs="Courier New" w:hint="default"/>
+      </w:rPr>
+    </w:lvl>
+    <w:lvl w:ilvl="5" w:tplc="04090005" w:tentative="1">
+      <w:start w:val="1"/>
+      <w:numFmt w:val="bullet"/>
+      <w:lvlText w:val=""/>
+      <w:lvlJc w:val="left"/>
+      <w:pPr>
+        <w:ind w:left="6840" w:hanging="360"/>
+      </w:pPr>
+      <w:rPr>
+        <w:rFonts w:ascii="Wingdings" w:hAnsi="Wingdings" w:hint="default"/>
+      </w:rPr>
+    </w:lvl>
+    <w:lvl w:ilvl="6" w:tplc="04090001" w:tentative="1">
+      <w:start w:val="1"/>
+      <w:numFmt w:val="bullet"/>
+      <w:lvlText w:val=""/>
+      <w:lvlJc w:val="left"/>
+      <w:pPr>
+        <w:ind w:left="7560" w:hanging="360"/>
+      </w:pPr>
+      <w:rPr>
+        <w:rFonts w:ascii="Symbol" w:hAnsi="Symbol" w:hint="default"/>
+      </w:rPr>
+    </w:lvl>
+    <w:lvl w:ilvl="7" w:tplc="04090003" w:tentative="1">
+      <w:start w:val="1"/>
+      <w:numFmt w:val="bullet"/>
+      <w:lvlText w:val="o"/>
+      <w:lvlJc w:val="left"/>
+      <w:pPr>
+        <w:ind w:left="8280" w:hanging="360"/>
+      </w:pPr>
+      <w:rPr>
+        <w:rFonts w:ascii="Courier New" w:hAnsi="Courier New" w:cs="Courier New" w:hint="default"/>
+      </w:rPr>
+    </w:lvl>
+    <w:lvl w:ilvl="8" w:tplc="04090005" w:tentative="1">
+      <w:start w:val="1"/>
+      <w:numFmt w:val="bullet"/>
+      <w:lvlText w:val=""/>
+      <w:lvlJc w:val="left"/>
+      <w:pPr>
+        <w:ind w:left="9000" w:hanging="360"/>
+      </w:pPr>
+      <w:rPr>
+        <w:rFonts w:ascii="Wingdings" w:hAnsi="Wingdings" w:hint="default"/>
+      </w:rPr>
+    </w:lvl>
+  </w:abstractNum>
+  <w:abstractNum w:abstractNumId="23" w15:restartNumberingAfterBreak="0">
     <w:nsid w:val="545763FA"/>
     <w:multiLevelType w:val="hybridMultilevel"/>
     <w:tmpl w:val="52B8EDF2"/>
@@ -7760,7 +8061,7 @@
       </w:rPr>
     </w:lvl>
   </w:abstractNum>
-  <w:abstractNum w:abstractNumId="21" w15:restartNumberingAfterBreak="0">
+  <w:abstractNum w:abstractNumId="24" w15:restartNumberingAfterBreak="0">
     <w:nsid w:val="5A315452"/>
     <w:multiLevelType w:val="hybridMultilevel"/>
     <w:tmpl w:val="23723A64"/>
@@ -7849,7 +8150,233 @@
       </w:pPr>
     </w:lvl>
   </w:abstractNum>
-  <w:abstractNum w:abstractNumId="22" w15:restartNumberingAfterBreak="0">
+  <w:abstractNum w:abstractNumId="25" w15:restartNumberingAfterBreak="0">
+    <w:nsid w:val="5E360264"/>
+    <w:multiLevelType w:val="hybridMultilevel"/>
+    <w:tmpl w:val="E3BAD346"/>
+    <w:lvl w:ilvl="0" w:tplc="04090001">
+      <w:start w:val="1"/>
+      <w:numFmt w:val="bullet"/>
+      <w:lvlText w:val=""/>
+      <w:lvlJc w:val="left"/>
+      <w:pPr>
+        <w:ind w:left="720" w:hanging="360"/>
+      </w:pPr>
+      <w:rPr>
+        <w:rFonts w:ascii="Symbol" w:hAnsi="Symbol" w:hint="default"/>
+      </w:rPr>
+    </w:lvl>
+    <w:lvl w:ilvl="1" w:tplc="04090003" w:tentative="1">
+      <w:start w:val="1"/>
+      <w:numFmt w:val="bullet"/>
+      <w:lvlText w:val="o"/>
+      <w:lvlJc w:val="left"/>
+      <w:pPr>
+        <w:ind w:left="1440" w:hanging="360"/>
+      </w:pPr>
+      <w:rPr>
+        <w:rFonts w:ascii="Courier New" w:hAnsi="Courier New" w:cs="Courier New" w:hint="default"/>
+      </w:rPr>
+    </w:lvl>
+    <w:lvl w:ilvl="2" w:tplc="04090005" w:tentative="1">
+      <w:start w:val="1"/>
+      <w:numFmt w:val="bullet"/>
+      <w:lvlText w:val=""/>
+      <w:lvlJc w:val="left"/>
+      <w:pPr>
+        <w:ind w:left="2160" w:hanging="360"/>
+      </w:pPr>
+      <w:rPr>
+        <w:rFonts w:ascii="Wingdings" w:hAnsi="Wingdings" w:hint="default"/>
+      </w:rPr>
+    </w:lvl>
+    <w:lvl w:ilvl="3" w:tplc="04090001" w:tentative="1">
+      <w:start w:val="1"/>
+      <w:numFmt w:val="bullet"/>
+      <w:lvlText w:val=""/>
+      <w:lvlJc w:val="left"/>
+      <w:pPr>
+        <w:ind w:left="2880" w:hanging="360"/>
+      </w:pPr>
+      <w:rPr>
+        <w:rFonts w:ascii="Symbol" w:hAnsi="Symbol" w:hint="default"/>
+      </w:rPr>
+    </w:lvl>
+    <w:lvl w:ilvl="4" w:tplc="04090003" w:tentative="1">
+      <w:start w:val="1"/>
+      <w:numFmt w:val="bullet"/>
+      <w:lvlText w:val="o"/>
+      <w:lvlJc w:val="left"/>
+      <w:pPr>
+        <w:ind w:left="3600" w:hanging="360"/>
+      </w:pPr>
+      <w:rPr>
+        <w:rFonts w:ascii="Courier New" w:hAnsi="Courier New" w:cs="Courier New" w:hint="default"/>
+      </w:rPr>
+    </w:lvl>
+    <w:lvl w:ilvl="5" w:tplc="04090005" w:tentative="1">
+      <w:start w:val="1"/>
+      <w:numFmt w:val="bullet"/>
+      <w:lvlText w:val=""/>
+      <w:lvlJc w:val="left"/>
+      <w:pPr>
+        <w:ind w:left="4320" w:hanging="360"/>
+      </w:pPr>
+      <w:rPr>
+        <w:rFonts w:ascii="Wingdings" w:hAnsi="Wingdings" w:hint="default"/>
+      </w:rPr>
+    </w:lvl>
+    <w:lvl w:ilvl="6" w:tplc="04090001" w:tentative="1">
+      <w:start w:val="1"/>
+      <w:numFmt w:val="bullet"/>
+      <w:lvlText w:val=""/>
+      <w:lvlJc w:val="left"/>
+      <w:pPr>
+        <w:ind w:left="5040" w:hanging="360"/>
+      </w:pPr>
+      <w:rPr>
+        <w:rFonts w:ascii="Symbol" w:hAnsi="Symbol" w:hint="default"/>
+      </w:rPr>
+    </w:lvl>
+    <w:lvl w:ilvl="7" w:tplc="04090003" w:tentative="1">
+      <w:start w:val="1"/>
+      <w:numFmt w:val="bullet"/>
+      <w:lvlText w:val="o"/>
+      <w:lvlJc w:val="left"/>
+      <w:pPr>
+        <w:ind w:left="5760" w:hanging="360"/>
+      </w:pPr>
+      <w:rPr>
+        <w:rFonts w:ascii="Courier New" w:hAnsi="Courier New" w:cs="Courier New" w:hint="default"/>
+      </w:rPr>
+    </w:lvl>
+    <w:lvl w:ilvl="8" w:tplc="04090005" w:tentative="1">
+      <w:start w:val="1"/>
+      <w:numFmt w:val="bullet"/>
+      <w:lvlText w:val=""/>
+      <w:lvlJc w:val="left"/>
+      <w:pPr>
+        <w:ind w:left="6480" w:hanging="360"/>
+      </w:pPr>
+      <w:rPr>
+        <w:rFonts w:ascii="Wingdings" w:hAnsi="Wingdings" w:hint="default"/>
+      </w:rPr>
+    </w:lvl>
+  </w:abstractNum>
+  <w:abstractNum w:abstractNumId="26" w15:restartNumberingAfterBreak="0">
+    <w:nsid w:val="63AB5C37"/>
+    <w:multiLevelType w:val="hybridMultilevel"/>
+    <w:tmpl w:val="0CAC7832"/>
+    <w:lvl w:ilvl="0" w:tplc="04090001">
+      <w:start w:val="1"/>
+      <w:numFmt w:val="bullet"/>
+      <w:lvlText w:val=""/>
+      <w:lvlJc w:val="left"/>
+      <w:pPr>
+        <w:ind w:left="720" w:hanging="360"/>
+      </w:pPr>
+      <w:rPr>
+        <w:rFonts w:ascii="Symbol" w:hAnsi="Symbol" w:hint="default"/>
+      </w:rPr>
+    </w:lvl>
+    <w:lvl w:ilvl="1" w:tplc="04090003" w:tentative="1">
+      <w:start w:val="1"/>
+      <w:numFmt w:val="bullet"/>
+      <w:lvlText w:val="o"/>
+      <w:lvlJc w:val="left"/>
+      <w:pPr>
+        <w:ind w:left="1440" w:hanging="360"/>
+      </w:pPr>
+      <w:rPr>
+        <w:rFonts w:ascii="Courier New" w:hAnsi="Courier New" w:cs="Courier New" w:hint="default"/>
+      </w:rPr>
+    </w:lvl>
+    <w:lvl w:ilvl="2" w:tplc="04090005" w:tentative="1">
+      <w:start w:val="1"/>
+      <w:numFmt w:val="bullet"/>
+      <w:lvlText w:val=""/>
+      <w:lvlJc w:val="left"/>
+      <w:pPr>
+        <w:ind w:left="2160" w:hanging="360"/>
+      </w:pPr>
+      <w:rPr>
+        <w:rFonts w:ascii="Wingdings" w:hAnsi="Wingdings" w:hint="default"/>
+      </w:rPr>
+    </w:lvl>
+    <w:lvl w:ilvl="3" w:tplc="04090001" w:tentative="1">
+      <w:start w:val="1"/>
+      <w:numFmt w:val="bullet"/>
+      <w:lvlText w:val=""/>
+      <w:lvlJc w:val="left"/>
+      <w:pPr>
+        <w:ind w:left="2880" w:hanging="360"/>
+      </w:pPr>
+      <w:rPr>
+        <w:rFonts w:ascii="Symbol" w:hAnsi="Symbol" w:hint="default"/>
+      </w:rPr>
+    </w:lvl>
+    <w:lvl w:ilvl="4" w:tplc="04090003" w:tentative="1">
+      <w:start w:val="1"/>
+      <w:numFmt w:val="bullet"/>
+      <w:lvlText w:val="o"/>
+      <w:lvlJc w:val="left"/>
+      <w:pPr>
+        <w:ind w:left="3600" w:hanging="360"/>
+      </w:pPr>
+      <w:rPr>
+        <w:rFonts w:ascii="Courier New" w:hAnsi="Courier New" w:cs="Courier New" w:hint="default"/>
+      </w:rPr>
+    </w:lvl>
+    <w:lvl w:ilvl="5" w:tplc="04090005" w:tentative="1">
+      <w:start w:val="1"/>
+      <w:numFmt w:val="bullet"/>
+      <w:lvlText w:val=""/>
+      <w:lvlJc w:val="left"/>
+      <w:pPr>
+        <w:ind w:left="4320" w:hanging="360"/>
+      </w:pPr>
+      <w:rPr>
+        <w:rFonts w:ascii="Wingdings" w:hAnsi="Wingdings" w:hint="default"/>
+      </w:rPr>
+    </w:lvl>
+    <w:lvl w:ilvl="6" w:tplc="04090001" w:tentative="1">
+      <w:start w:val="1"/>
+      <w:numFmt w:val="bullet"/>
+      <w:lvlText w:val=""/>
+      <w:lvlJc w:val="left"/>
+      <w:pPr>
+        <w:ind w:left="5040" w:hanging="360"/>
+      </w:pPr>
+      <w:rPr>
+        <w:rFonts w:ascii="Symbol" w:hAnsi="Symbol" w:hint="default"/>
+      </w:rPr>
+    </w:lvl>
+    <w:lvl w:ilvl="7" w:tplc="04090003" w:tentative="1">
+      <w:start w:val="1"/>
+      <w:numFmt w:val="bullet"/>
+      <w:lvlText w:val="o"/>
+      <w:lvlJc w:val="left"/>
+      <w:pPr>
+        <w:ind w:left="5760" w:hanging="360"/>
+      </w:pPr>
+      <w:rPr>
+        <w:rFonts w:ascii="Courier New" w:hAnsi="Courier New" w:cs="Courier New" w:hint="default"/>
+      </w:rPr>
+    </w:lvl>
+    <w:lvl w:ilvl="8" w:tplc="04090005" w:tentative="1">
+      <w:start w:val="1"/>
+      <w:numFmt w:val="bullet"/>
+      <w:lvlText w:val=""/>
+      <w:lvlJc w:val="left"/>
+      <w:pPr>
+        <w:ind w:left="6480" w:hanging="360"/>
+      </w:pPr>
+      <w:rPr>
+        <w:rFonts w:ascii="Wingdings" w:hAnsi="Wingdings" w:hint="default"/>
+      </w:rPr>
+    </w:lvl>
+  </w:abstractNum>
+  <w:abstractNum w:abstractNumId="27" w15:restartNumberingAfterBreak="0">
     <w:nsid w:val="64B82D67"/>
     <w:multiLevelType w:val="hybridMultilevel"/>
     <w:tmpl w:val="7934372A"/>
@@ -7961,7 +8488,7 @@
       </w:rPr>
     </w:lvl>
   </w:abstractNum>
-  <w:abstractNum w:abstractNumId="23" w15:restartNumberingAfterBreak="0">
+  <w:abstractNum w:abstractNumId="28" w15:restartNumberingAfterBreak="0">
     <w:nsid w:val="6A4070EB"/>
     <w:multiLevelType w:val="hybridMultilevel"/>
     <w:tmpl w:val="61D226EA"/>
@@ -8050,7 +8577,7 @@
       </w:pPr>
     </w:lvl>
   </w:abstractNum>
-  <w:abstractNum w:abstractNumId="24" w15:restartNumberingAfterBreak="0">
+  <w:abstractNum w:abstractNumId="29" w15:restartNumberingAfterBreak="0">
     <w:nsid w:val="6B336021"/>
     <w:multiLevelType w:val="multilevel"/>
     <w:tmpl w:val="3974804C"/>
@@ -8199,7 +8726,7 @@
       </w:rPr>
     </w:lvl>
   </w:abstractNum>
-  <w:abstractNum w:abstractNumId="25" w15:restartNumberingAfterBreak="0">
+  <w:abstractNum w:abstractNumId="30" w15:restartNumberingAfterBreak="0">
     <w:nsid w:val="6EA04465"/>
     <w:multiLevelType w:val="hybridMultilevel"/>
     <w:tmpl w:val="6C3806E2"/>
@@ -8312,7 +8839,7 @@
       </w:rPr>
     </w:lvl>
   </w:abstractNum>
-  <w:abstractNum w:abstractNumId="26" w15:restartNumberingAfterBreak="0">
+  <w:abstractNum w:abstractNumId="31" w15:restartNumberingAfterBreak="0">
     <w:nsid w:val="73BB1991"/>
     <w:multiLevelType w:val="hybridMultilevel"/>
     <w:tmpl w:val="3D58C05E"/>
@@ -8426,7 +8953,7 @@
       </w:rPr>
     </w:lvl>
   </w:abstractNum>
-  <w:abstractNum w:abstractNumId="27" w15:restartNumberingAfterBreak="0">
+  <w:abstractNum w:abstractNumId="32" w15:restartNumberingAfterBreak="0">
     <w:nsid w:val="78337C56"/>
     <w:multiLevelType w:val="multilevel"/>
     <w:tmpl w:val="23AE2340"/>
@@ -8539,7 +9066,7 @@
       </w:rPr>
     </w:lvl>
   </w:abstractNum>
-  <w:abstractNum w:abstractNumId="28" w15:restartNumberingAfterBreak="0">
+  <w:abstractNum w:abstractNumId="33" w15:restartNumberingAfterBreak="0">
     <w:nsid w:val="795C0914"/>
     <w:multiLevelType w:val="multilevel"/>
     <w:tmpl w:val="DC3A327C"/>
@@ -8688,7 +9215,7 @@
       </w:rPr>
     </w:lvl>
   </w:abstractNum>
-  <w:abstractNum w:abstractNumId="29" w15:restartNumberingAfterBreak="0">
+  <w:abstractNum w:abstractNumId="34" w15:restartNumberingAfterBreak="0">
     <w:nsid w:val="7E21193F"/>
     <w:multiLevelType w:val="multilevel"/>
     <w:tmpl w:val="23AE2340"/>
@@ -8801,7 +9328,7 @@
       </w:rPr>
     </w:lvl>
   </w:abstractNum>
-  <w:abstractNum w:abstractNumId="30" w15:restartNumberingAfterBreak="0">
+  <w:abstractNum w:abstractNumId="35" w15:restartNumberingAfterBreak="0">
     <w:nsid w:val="7FB773C7"/>
     <w:multiLevelType w:val="hybridMultilevel"/>
     <w:tmpl w:val="C68A27AC"/>
@@ -8915,49 +9442,49 @@
     </w:lvl>
   </w:abstractNum>
   <w:num w:numId="1">
-    <w:abstractNumId w:val="12"/>
+    <w:abstractNumId w:val="13"/>
   </w:num>
   <w:num w:numId="2">
-    <w:abstractNumId w:val="28"/>
+    <w:abstractNumId w:val="33"/>
   </w:num>
   <w:num w:numId="3">
     <w:abstractNumId w:val="2"/>
   </w:num>
   <w:num w:numId="4">
-    <w:abstractNumId w:val="27"/>
+    <w:abstractNumId w:val="32"/>
   </w:num>
   <w:num w:numId="5">
-    <w:abstractNumId w:val="29"/>
+    <w:abstractNumId w:val="34"/>
   </w:num>
   <w:num w:numId="6">
-    <w:abstractNumId w:val="11"/>
+    <w:abstractNumId w:val="12"/>
   </w:num>
   <w:num w:numId="7">
-    <w:abstractNumId w:val="24"/>
+    <w:abstractNumId w:val="29"/>
   </w:num>
   <w:num w:numId="8">
     <w:abstractNumId w:val="6"/>
   </w:num>
   <w:num w:numId="9">
-    <w:abstractNumId w:val="25"/>
+    <w:abstractNumId w:val="30"/>
   </w:num>
   <w:num w:numId="10">
-    <w:abstractNumId w:val="18"/>
+    <w:abstractNumId w:val="20"/>
   </w:num>
   <w:num w:numId="11">
     <w:abstractNumId w:val="7"/>
   </w:num>
   <w:num w:numId="12">
-    <w:abstractNumId w:val="23"/>
+    <w:abstractNumId w:val="28"/>
   </w:num>
   <w:num w:numId="13">
-    <w:abstractNumId w:val="30"/>
+    <w:abstractNumId w:val="35"/>
   </w:num>
   <w:num w:numId="14">
-    <w:abstractNumId w:val="14"/>
+    <w:abstractNumId w:val="16"/>
   </w:num>
   <w:num w:numId="15">
-    <w:abstractNumId w:val="26"/>
+    <w:abstractNumId w:val="31"/>
   </w:num>
   <w:num w:numId="16">
     <w:abstractNumId w:val="0"/>
@@ -8966,61 +9493,76 @@
     <w:abstractNumId w:val="4"/>
   </w:num>
   <w:num w:numId="18">
-    <w:abstractNumId w:val="26"/>
+    <w:abstractNumId w:val="31"/>
   </w:num>
   <w:num w:numId="19">
-    <w:abstractNumId w:val="26"/>
+    <w:abstractNumId w:val="31"/>
   </w:num>
   <w:num w:numId="20">
-    <w:abstractNumId w:val="26"/>
+    <w:abstractNumId w:val="31"/>
   </w:num>
   <w:num w:numId="21">
-    <w:abstractNumId w:val="26"/>
+    <w:abstractNumId w:val="31"/>
   </w:num>
   <w:num w:numId="22">
-    <w:abstractNumId w:val="26"/>
+    <w:abstractNumId w:val="31"/>
   </w:num>
   <w:num w:numId="23">
-    <w:abstractNumId w:val="15"/>
+    <w:abstractNumId w:val="17"/>
   </w:num>
   <w:num w:numId="24">
     <w:abstractNumId w:val="3"/>
   </w:num>
   <w:num w:numId="25">
-    <w:abstractNumId w:val="19"/>
+    <w:abstractNumId w:val="21"/>
   </w:num>
   <w:num w:numId="26">
-    <w:abstractNumId w:val="8"/>
+    <w:abstractNumId w:val="9"/>
   </w:num>
   <w:num w:numId="27">
-    <w:abstractNumId w:val="20"/>
+    <w:abstractNumId w:val="23"/>
   </w:num>
   <w:num w:numId="28">
     <w:abstractNumId w:val="1"/>
   </w:num>
   <w:num w:numId="29">
-    <w:abstractNumId w:val="21"/>
+    <w:abstractNumId w:val="24"/>
   </w:num>
   <w:num w:numId="30">
-    <w:abstractNumId w:val="16"/>
+    <w:abstractNumId w:val="18"/>
   </w:num>
   <w:num w:numId="31">
-    <w:abstractNumId w:val="13"/>
+    <w:abstractNumId w:val="15"/>
   </w:num>
   <w:num w:numId="32">
-    <w:abstractNumId w:val="9"/>
+    <w:abstractNumId w:val="10"/>
   </w:num>
   <w:num w:numId="33">
     <w:abstractNumId w:val="5"/>
   </w:num>
   <w:num w:numId="34">
+    <w:abstractNumId w:val="27"/>
+  </w:num>
+  <w:num w:numId="35">
+    <w:abstractNumId w:val="11"/>
+  </w:num>
+  <w:num w:numId="36">
+    <w:abstractNumId w:val="19"/>
+  </w:num>
+  <w:num w:numId="37">
     <w:abstractNumId w:val="22"/>
   </w:num>
-  <w:num w:numId="35">
-    <w:abstractNumId w:val="10"/>
+  <w:num w:numId="38">
+    <w:abstractNumId w:val="8"/>
   </w:num>
-  <w:num w:numId="36">
-    <w:abstractNumId w:val="17"/>
+  <w:num w:numId="39">
+    <w:abstractNumId w:val="26"/>
+  </w:num>
+  <w:num w:numId="40">
+    <w:abstractNumId w:val="25"/>
+  </w:num>
+  <w:num w:numId="41">
+    <w:abstractNumId w:val="14"/>
   </w:num>
 </w:numbering>
 </file>
@@ -10373,7 +10915,7 @@
 </file>
 
 <file path=customXml/itemProps1.xml><?xml version="1.0" encoding="utf-8"?>
-<ds:datastoreItem xmlns:ds="http://schemas.openxmlformats.org/officeDocument/2006/customXml" ds:itemID="{F7B9E76F-764B-9F45-A14C-7E1CA275FCA7}">
+<ds:datastoreItem xmlns:ds="http://schemas.openxmlformats.org/officeDocument/2006/customXml" ds:itemID="{848CDE7C-3BDE-9D45-BAC5-777A7546513D}">
   <ds:schemaRefs>
     <ds:schemaRef ds:uri="http://schemas.openxmlformats.org/officeDocument/2006/bibliography"/>
   </ds:schemaRefs>

</xml_diff>